<commit_message>
use cases last update
</commit_message>
<xml_diff>
--- a/Use Cases/Berkay/Use-cases.docx
+++ b/Use Cases/Berkay/Use-cases.docx
@@ -11,13 +11,31 @@
           <w:sz w:val="32"/>
         </w:rPr>
       </w:pPr>
+    </w:p>
+    <w:p>
+      <w:pPr>
+        <w:ind w:firstLine="0"/>
+        <w:rPr>
+          <w:rFonts w:ascii="Agency FB" w:hAnsi="Agency FB"/>
+          <w:b/>
+          <w:sz w:val="32"/>
+        </w:rPr>
+      </w:pPr>
       <w:r>
         <w:rPr>
           <w:rFonts w:ascii="Agency FB" w:hAnsi="Agency FB"/>
           <w:b/>
           <w:sz w:val="32"/>
         </w:rPr>
-        <w:t>Favorite Survey – Registered User/Admin</w:t>
+        <w:t>Fa</w:t>
+      </w:r>
+      <w:r>
+        <w:rPr>
+          <w:rFonts w:ascii="Agency FB" w:hAnsi="Agency FB"/>
+          <w:b/>
+          <w:sz w:val="32"/>
+        </w:rPr>
+        <w:t>vorite Survey – Registered User</w:t>
       </w:r>
     </w:p>
     <w:tbl>
@@ -872,6 +890,15 @@
         <w:ind w:firstLine="0"/>
         <w:rPr>
           <w:rFonts w:ascii="Agency FB" w:hAnsi="Agency FB"/>
+          <w:sz w:val="32"/>
+        </w:rPr>
+      </w:pPr>
+    </w:p>
+    <w:p>
+      <w:pPr>
+        <w:ind w:firstLine="0"/>
+        <w:rPr>
+          <w:rFonts w:ascii="Agency FB" w:hAnsi="Agency FB"/>
           <w:b/>
           <w:sz w:val="32"/>
         </w:rPr>
@@ -892,7 +919,7 @@
           <w:b/>
           <w:sz w:val="32"/>
         </w:rPr>
-        <w:t xml:space="preserve"> Survey – Registered User/Admin</w:t>
+        <w:t xml:space="preserve"> Survey – Registered User</w:t>
       </w:r>
     </w:p>
     <w:tbl>
@@ -1822,6 +1849,26 @@
     <w:p>
       <w:pPr>
         <w:ind w:firstLine="0"/>
+      </w:pPr>
+    </w:p>
+    <w:p>
+      <w:pPr>
+        <w:ind w:firstLine="0"/>
+      </w:pPr>
+    </w:p>
+    <w:p>
+      <w:pPr>
+        <w:ind w:firstLine="0"/>
+      </w:pPr>
+    </w:p>
+    <w:p>
+      <w:pPr>
+        <w:ind w:firstLine="0"/>
+      </w:pPr>
+    </w:p>
+    <w:p>
+      <w:pPr>
+        <w:ind w:firstLine="0"/>
         <w:rPr>
           <w:b/>
         </w:rPr>
@@ -1832,7 +1879,8 @@
           <w:b/>
           <w:sz w:val="32"/>
         </w:rPr>
-        <w:t>Delete Survey(Own)</w:t>
+        <w:lastRenderedPageBreak/>
+        <w:t>Delete</w:t>
       </w:r>
       <w:r>
         <w:rPr>
@@ -1840,7 +1888,23 @@
           <w:b/>
           <w:sz w:val="32"/>
         </w:rPr>
-        <w:t>– Registered User/Admin</w:t>
+        <w:t xml:space="preserve"> my Survey </w:t>
+      </w:r>
+      <w:r>
+        <w:rPr>
+          <w:rFonts w:ascii="Agency FB" w:hAnsi="Agency FB"/>
+          <w:b/>
+          <w:sz w:val="32"/>
+        </w:rPr>
+        <w:t xml:space="preserve">– </w:t>
+      </w:r>
+      <w:r>
+        <w:rPr>
+          <w:rFonts w:ascii="Agency FB" w:hAnsi="Agency FB"/>
+          <w:b/>
+          <w:sz w:val="32"/>
+        </w:rPr>
+        <w:t>Registered User</w:t>
       </w:r>
     </w:p>
     <w:tbl>
@@ -2311,7 +2375,6 @@
                 <w:szCs w:val="18"/>
                 <w:lang w:eastAsia="tr-TR"/>
               </w:rPr>
-              <w:lastRenderedPageBreak/>
               <w:t xml:space="preserve">Registered user clicks on the </w:t>
             </w:r>
             <w:r>
@@ -2480,7 +2543,6 @@
                 <w:szCs w:val="18"/>
                 <w:lang w:eastAsia="tr-TR"/>
               </w:rPr>
-              <w:lastRenderedPageBreak/>
               <w:t>Entry condition</w:t>
             </w:r>
             <w:r>
@@ -2761,6 +2823,7 @@
       </w:tr>
     </w:tbl>
     <w:p/>
+    <w:p/>
     <w:p>
       <w:pPr>
         <w:ind w:firstLine="0"/>
@@ -2782,7 +2845,7 @@
           <w:b/>
           <w:sz w:val="32"/>
         </w:rPr>
-        <w:t xml:space="preserve"> Survey(Own)– Registered User/Admin</w:t>
+        <w:t xml:space="preserve"> my Survey – Registered User</w:t>
       </w:r>
     </w:p>
     <w:tbl>
@@ -3325,16 +3388,7 @@
                 <w:szCs w:val="18"/>
                 <w:lang w:eastAsia="tr-TR"/>
               </w:rPr>
-              <w:t xml:space="preserve"> </w:t>
-            </w:r>
-            <w:r>
-              <w:rPr>
-                <w:rFonts w:ascii="Agency FB" w:eastAsia="Times New Roman" w:hAnsi="Agency FB" w:cs="Calibri"/>
-                <w:sz w:val="22"/>
-                <w:szCs w:val="18"/>
-                <w:lang w:eastAsia="tr-TR"/>
-              </w:rPr>
-              <w:t> [Invalid character]:</w:t>
+              <w:t xml:space="preserve">  [Invalid character]:</w:t>
             </w:r>
           </w:p>
           <w:p>
@@ -3702,6 +3756,845 @@
       <w:bookmarkStart w:id="0" w:name="_GoBack"/>
       <w:bookmarkEnd w:id="0"/>
     </w:p>
+    <w:p>
+      <w:pPr>
+        <w:ind w:firstLine="0"/>
+        <w:rPr>
+          <w:b/>
+        </w:rPr>
+      </w:pPr>
+      <w:r>
+        <w:rPr>
+          <w:rFonts w:ascii="Agency FB" w:hAnsi="Agency FB"/>
+          <w:b/>
+          <w:sz w:val="32"/>
+        </w:rPr>
+        <w:lastRenderedPageBreak/>
+        <w:t>Check my Survey Statistics - Registered User</w:t>
+      </w:r>
+    </w:p>
+    <w:tbl>
+      <w:tblPr>
+        <w:tblW w:w="8475" w:type="dxa"/>
+        <w:tblBorders>
+          <w:top w:val="outset" w:sz="6" w:space="0" w:color="auto"/>
+          <w:left w:val="outset" w:sz="6" w:space="0" w:color="auto"/>
+          <w:bottom w:val="outset" w:sz="6" w:space="0" w:color="auto"/>
+          <w:right w:val="outset" w:sz="6" w:space="0" w:color="auto"/>
+        </w:tblBorders>
+        <w:tblCellMar>
+          <w:left w:w="0" w:type="dxa"/>
+          <w:right w:w="0" w:type="dxa"/>
+        </w:tblCellMar>
+        <w:tblLook w:val="04A0" w:firstRow="1" w:lastRow="0" w:firstColumn="1" w:lastColumn="0" w:noHBand="0" w:noVBand="1"/>
+      </w:tblPr>
+      <w:tblGrid>
+        <w:gridCol w:w="2127"/>
+        <w:gridCol w:w="6348"/>
+      </w:tblGrid>
+      <w:tr>
+        <w:tc>
+          <w:tcPr>
+            <w:tcW w:w="2127" w:type="dxa"/>
+            <w:tcBorders>
+              <w:top w:val="single" w:sz="18" w:space="0" w:color="auto"/>
+              <w:left w:val="nil"/>
+              <w:bottom w:val="single" w:sz="6" w:space="0" w:color="7F7F7F"/>
+              <w:right w:val="nil"/>
+            </w:tcBorders>
+            <w:shd w:val="clear" w:color="auto" w:fill="auto"/>
+            <w:hideMark/>
+          </w:tcPr>
+          <w:p>
+            <w:pPr>
+              <w:spacing w:after="0" w:afterAutospacing="1" w:line="240" w:lineRule="auto"/>
+              <w:textAlignment w:val="baseline"/>
+              <w:rPr>
+                <w:rFonts w:ascii="Agency FB" w:eastAsia="Times New Roman" w:hAnsi="Agency FB" w:cs="Times New Roman"/>
+                <w:sz w:val="32"/>
+                <w:szCs w:val="24"/>
+                <w:lang w:eastAsia="tr-TR"/>
+              </w:rPr>
+            </w:pPr>
+            <w:r>
+              <w:rPr>
+                <w:rFonts w:ascii="Agency FB" w:eastAsia="Times New Roman" w:hAnsi="Agency FB" w:cs="Calibri Light"/>
+                <w:i/>
+                <w:iCs/>
+                <w:sz w:val="22"/>
+                <w:szCs w:val="18"/>
+                <w:lang w:eastAsia="tr-TR"/>
+              </w:rPr>
+              <w:t>Use case name</w:t>
+            </w:r>
+            <w:r>
+              <w:rPr>
+                <w:rFonts w:ascii="Agency FB" w:eastAsia="Times New Roman" w:hAnsi="Agency FB" w:cs="Calibri Light"/>
+                <w:sz w:val="22"/>
+                <w:szCs w:val="18"/>
+                <w:lang w:eastAsia="tr-TR"/>
+              </w:rPr>
+              <w:t> </w:t>
+            </w:r>
+          </w:p>
+        </w:tc>
+        <w:tc>
+          <w:tcPr>
+            <w:tcW w:w="6348" w:type="dxa"/>
+            <w:tcBorders>
+              <w:top w:val="single" w:sz="18" w:space="0" w:color="auto"/>
+              <w:left w:val="nil"/>
+              <w:bottom w:val="single" w:sz="6" w:space="0" w:color="7F7F7F"/>
+              <w:right w:val="nil"/>
+            </w:tcBorders>
+            <w:shd w:val="clear" w:color="auto" w:fill="auto"/>
+            <w:hideMark/>
+          </w:tcPr>
+          <w:p>
+            <w:pPr>
+              <w:tabs>
+                <w:tab w:val="left" w:pos="705"/>
+              </w:tabs>
+              <w:spacing w:after="100" w:afterAutospacing="1" w:line="240" w:lineRule="auto"/>
+              <w:textAlignment w:val="baseline"/>
+              <w:rPr>
+                <w:rFonts w:ascii="Agency FB" w:eastAsia="Times New Roman" w:hAnsi="Agency FB" w:cs="Times New Roman"/>
+                <w:b/>
+                <w:sz w:val="32"/>
+                <w:szCs w:val="24"/>
+                <w:lang w:eastAsia="tr-TR"/>
+              </w:rPr>
+            </w:pPr>
+            <w:r>
+              <w:rPr>
+                <w:rFonts w:ascii="Agency FB" w:eastAsia="Times New Roman" w:hAnsi="Agency FB" w:cs="Calibri"/>
+                <w:sz w:val="22"/>
+                <w:szCs w:val="18"/>
+                <w:lang w:eastAsia="tr-TR"/>
+              </w:rPr>
+              <w:t> </w:t>
+            </w:r>
+            <w:r>
+              <w:rPr>
+                <w:rFonts w:ascii="Agency FB" w:eastAsia="Times New Roman" w:hAnsi="Agency FB" w:cs="Calibri"/>
+                <w:sz w:val="22"/>
+                <w:szCs w:val="18"/>
+                <w:lang w:eastAsia="tr-TR"/>
+              </w:rPr>
+              <w:tab/>
+            </w:r>
+            <w:r>
+              <w:rPr>
+                <w:rFonts w:ascii="Agency FB" w:eastAsia="Times New Roman" w:hAnsi="Agency FB" w:cs="Calibri"/>
+                <w:b/>
+                <w:sz w:val="22"/>
+                <w:szCs w:val="18"/>
+                <w:lang w:eastAsia="tr-TR"/>
+              </w:rPr>
+              <w:t>Check</w:t>
+            </w:r>
+          </w:p>
+        </w:tc>
+      </w:tr>
+      <w:tr>
+        <w:tc>
+          <w:tcPr>
+            <w:tcW w:w="2127" w:type="dxa"/>
+            <w:tcBorders>
+              <w:top w:val="single" w:sz="6" w:space="0" w:color="7F7F7F"/>
+              <w:left w:val="nil"/>
+              <w:bottom w:val="single" w:sz="6" w:space="0" w:color="7F7F7F"/>
+              <w:right w:val="nil"/>
+            </w:tcBorders>
+            <w:shd w:val="clear" w:color="auto" w:fill="auto"/>
+            <w:hideMark/>
+          </w:tcPr>
+          <w:p>
+            <w:pPr>
+              <w:spacing w:after="0" w:afterAutospacing="1" w:line="240" w:lineRule="auto"/>
+              <w:textAlignment w:val="baseline"/>
+              <w:rPr>
+                <w:rFonts w:ascii="Agency FB" w:eastAsia="Times New Roman" w:hAnsi="Agency FB" w:cs="Times New Roman"/>
+                <w:sz w:val="32"/>
+                <w:szCs w:val="24"/>
+                <w:lang w:eastAsia="tr-TR"/>
+              </w:rPr>
+            </w:pPr>
+            <w:r>
+              <w:rPr>
+                <w:rFonts w:ascii="Agency FB" w:eastAsia="Times New Roman" w:hAnsi="Agency FB" w:cs="Calibri Light"/>
+                <w:i/>
+                <w:iCs/>
+                <w:sz w:val="22"/>
+                <w:szCs w:val="18"/>
+                <w:lang w:eastAsia="tr-TR"/>
+              </w:rPr>
+              <w:t>Participating actors</w:t>
+            </w:r>
+            <w:r>
+              <w:rPr>
+                <w:rFonts w:ascii="Agency FB" w:eastAsia="Times New Roman" w:hAnsi="Agency FB" w:cs="Calibri Light"/>
+                <w:sz w:val="22"/>
+                <w:szCs w:val="18"/>
+                <w:lang w:eastAsia="tr-TR"/>
+              </w:rPr>
+              <w:t> </w:t>
+            </w:r>
+          </w:p>
+        </w:tc>
+        <w:tc>
+          <w:tcPr>
+            <w:tcW w:w="6348" w:type="dxa"/>
+            <w:tcBorders>
+              <w:top w:val="single" w:sz="6" w:space="0" w:color="7F7F7F"/>
+              <w:left w:val="nil"/>
+              <w:bottom w:val="single" w:sz="6" w:space="0" w:color="7F7F7F"/>
+              <w:right w:val="nil"/>
+            </w:tcBorders>
+            <w:shd w:val="clear" w:color="auto" w:fill="auto"/>
+            <w:hideMark/>
+          </w:tcPr>
+          <w:p>
+            <w:pPr>
+              <w:tabs>
+                <w:tab w:val="left" w:pos="915"/>
+              </w:tabs>
+              <w:spacing w:after="0" w:afterAutospacing="1" w:line="240" w:lineRule="auto"/>
+              <w:ind w:firstLine="708"/>
+              <w:textAlignment w:val="baseline"/>
+              <w:rPr>
+                <w:rFonts w:ascii="Agency FB" w:eastAsia="Times New Roman" w:hAnsi="Agency FB" w:cstheme="minorHAnsi"/>
+                <w:sz w:val="22"/>
+                <w:szCs w:val="24"/>
+                <w:lang w:eastAsia="tr-TR"/>
+              </w:rPr>
+            </w:pPr>
+            <w:r>
+              <w:rPr>
+                <w:rFonts w:ascii="Agency FB" w:eastAsia="Times New Roman" w:hAnsi="Agency FB" w:cstheme="minorHAnsi"/>
+                <w:sz w:val="22"/>
+                <w:szCs w:val="24"/>
+                <w:lang w:eastAsia="tr-TR"/>
+              </w:rPr>
+              <w:t>Registered User</w:t>
+            </w:r>
+            <w:r>
+              <w:rPr>
+                <w:rFonts w:ascii="Agency FB" w:eastAsia="Times New Roman" w:hAnsi="Agency FB" w:cstheme="minorHAnsi"/>
+                <w:sz w:val="22"/>
+                <w:szCs w:val="24"/>
+                <w:lang w:eastAsia="tr-TR"/>
+              </w:rPr>
+              <w:t xml:space="preserve"> </w:t>
+            </w:r>
+          </w:p>
+        </w:tc>
+      </w:tr>
+      <w:tr>
+        <w:trPr>
+          <w:trHeight w:val="1260"/>
+        </w:trPr>
+        <w:tc>
+          <w:tcPr>
+            <w:tcW w:w="2127" w:type="dxa"/>
+            <w:tcBorders>
+              <w:top w:val="single" w:sz="6" w:space="0" w:color="7F7F7F"/>
+              <w:left w:val="nil"/>
+              <w:bottom w:val="single" w:sz="6" w:space="0" w:color="7F7F7F"/>
+              <w:right w:val="nil"/>
+            </w:tcBorders>
+            <w:shd w:val="clear" w:color="auto" w:fill="auto"/>
+            <w:hideMark/>
+          </w:tcPr>
+          <w:p>
+            <w:pPr>
+              <w:spacing w:after="0" w:afterAutospacing="1" w:line="240" w:lineRule="auto"/>
+              <w:textAlignment w:val="baseline"/>
+              <w:rPr>
+                <w:rFonts w:ascii="Agency FB" w:eastAsia="Times New Roman" w:hAnsi="Agency FB" w:cs="Times New Roman"/>
+                <w:sz w:val="32"/>
+                <w:szCs w:val="24"/>
+                <w:lang w:eastAsia="tr-TR"/>
+              </w:rPr>
+            </w:pPr>
+            <w:r>
+              <w:rPr>
+                <w:rFonts w:ascii="Agency FB" w:eastAsia="Times New Roman" w:hAnsi="Agency FB" w:cs="Calibri Light"/>
+                <w:i/>
+                <w:iCs/>
+                <w:sz w:val="22"/>
+                <w:szCs w:val="18"/>
+                <w:lang w:eastAsia="tr-TR"/>
+              </w:rPr>
+              <w:t>Flow of events</w:t>
+            </w:r>
+            <w:r>
+              <w:rPr>
+                <w:rFonts w:ascii="Agency FB" w:eastAsia="Times New Roman" w:hAnsi="Agency FB" w:cs="Calibri Light"/>
+                <w:sz w:val="22"/>
+                <w:szCs w:val="18"/>
+                <w:lang w:eastAsia="tr-TR"/>
+              </w:rPr>
+              <w:t> </w:t>
+            </w:r>
+          </w:p>
+        </w:tc>
+        <w:tc>
+          <w:tcPr>
+            <w:tcW w:w="6348" w:type="dxa"/>
+            <w:tcBorders>
+              <w:top w:val="single" w:sz="6" w:space="0" w:color="7F7F7F"/>
+              <w:left w:val="nil"/>
+              <w:bottom w:val="single" w:sz="6" w:space="0" w:color="7F7F7F"/>
+              <w:right w:val="nil"/>
+            </w:tcBorders>
+            <w:shd w:val="clear" w:color="auto" w:fill="auto"/>
+            <w:hideMark/>
+          </w:tcPr>
+          <w:p>
+            <w:pPr>
+              <w:pStyle w:val="ListeParagraf"/>
+              <w:numPr>
+                <w:ilvl w:val="0"/>
+                <w:numId w:val="13"/>
+              </w:numPr>
+              <w:spacing w:after="100" w:afterAutospacing="1" w:line="240" w:lineRule="auto"/>
+              <w:jc w:val="left"/>
+              <w:textAlignment w:val="baseline"/>
+              <w:rPr>
+                <w:rFonts w:ascii="Agency FB" w:eastAsia="Times New Roman" w:hAnsi="Agency FB" w:cs="Calibri"/>
+                <w:sz w:val="22"/>
+                <w:szCs w:val="18"/>
+                <w:lang w:eastAsia="tr-TR"/>
+              </w:rPr>
+            </w:pPr>
+            <w:r>
+              <w:rPr>
+                <w:rFonts w:ascii="Agency FB" w:eastAsia="Times New Roman" w:hAnsi="Agency FB" w:cs="Calibri"/>
+                <w:sz w:val="22"/>
+                <w:szCs w:val="18"/>
+                <w:lang w:eastAsia="tr-TR"/>
+              </w:rPr>
+              <w:t>Registered user opens up the SURVEYSYSTEM on the browser and logs in.</w:t>
+            </w:r>
+          </w:p>
+          <w:p>
+            <w:pPr>
+              <w:pStyle w:val="ListeParagraf"/>
+              <w:numPr>
+                <w:ilvl w:val="0"/>
+                <w:numId w:val="13"/>
+              </w:numPr>
+              <w:spacing w:after="100" w:afterAutospacing="1" w:line="240" w:lineRule="auto"/>
+              <w:jc w:val="left"/>
+              <w:textAlignment w:val="baseline"/>
+              <w:rPr>
+                <w:rFonts w:ascii="Agency FB" w:eastAsia="Times New Roman" w:hAnsi="Agency FB" w:cs="Calibri"/>
+                <w:sz w:val="22"/>
+                <w:szCs w:val="18"/>
+                <w:lang w:eastAsia="tr-TR"/>
+              </w:rPr>
+            </w:pPr>
+            <w:proofErr w:type="spellStart"/>
+            <w:r>
+              <w:rPr>
+                <w:rFonts w:ascii="Agency FB" w:eastAsia="Times New Roman" w:hAnsi="Agency FB" w:cs="Calibri"/>
+                <w:sz w:val="22"/>
+                <w:szCs w:val="18"/>
+                <w:lang w:eastAsia="tr-TR"/>
+              </w:rPr>
+              <w:t>Regsitered</w:t>
+            </w:r>
+            <w:proofErr w:type="spellEnd"/>
+            <w:r>
+              <w:rPr>
+                <w:rFonts w:ascii="Agency FB" w:eastAsia="Times New Roman" w:hAnsi="Agency FB" w:cs="Calibri"/>
+                <w:sz w:val="22"/>
+                <w:szCs w:val="18"/>
+                <w:lang w:eastAsia="tr-TR"/>
+              </w:rPr>
+              <w:t xml:space="preserve"> user clicks on the </w:t>
+            </w:r>
+            <w:r>
+              <w:rPr>
+                <w:rFonts w:ascii="Agency FB" w:eastAsia="Times New Roman" w:hAnsi="Agency FB" w:cs="Calibri"/>
+                <w:sz w:val="22"/>
+                <w:szCs w:val="18"/>
+                <w:lang w:eastAsia="tr-TR"/>
+              </w:rPr>
+              <w:t>profile button and profile page and page opens.</w:t>
+            </w:r>
+          </w:p>
+          <w:p>
+            <w:pPr>
+              <w:pStyle w:val="ListeParagraf"/>
+              <w:numPr>
+                <w:ilvl w:val="0"/>
+                <w:numId w:val="13"/>
+              </w:numPr>
+              <w:spacing w:after="100" w:afterAutospacing="1" w:line="240" w:lineRule="auto"/>
+              <w:jc w:val="left"/>
+              <w:textAlignment w:val="baseline"/>
+              <w:rPr>
+                <w:rFonts w:ascii="Agency FB" w:eastAsia="Times New Roman" w:hAnsi="Agency FB" w:cs="Calibri"/>
+                <w:sz w:val="22"/>
+                <w:szCs w:val="18"/>
+                <w:lang w:eastAsia="tr-TR"/>
+              </w:rPr>
+            </w:pPr>
+            <w:r>
+              <w:rPr>
+                <w:rFonts w:ascii="Agency FB" w:eastAsia="Times New Roman" w:hAnsi="Agency FB" w:cs="Calibri"/>
+                <w:sz w:val="22"/>
+                <w:szCs w:val="18"/>
+                <w:lang w:eastAsia="tr-TR"/>
+              </w:rPr>
+              <w:t xml:space="preserve">Registered user clicks on the My Surveys tab on the profile page and the My </w:t>
+            </w:r>
+            <w:proofErr w:type="gramStart"/>
+            <w:r>
+              <w:rPr>
+                <w:rFonts w:ascii="Agency FB" w:eastAsia="Times New Roman" w:hAnsi="Agency FB" w:cs="Calibri"/>
+                <w:sz w:val="22"/>
+                <w:szCs w:val="18"/>
+                <w:lang w:eastAsia="tr-TR"/>
+              </w:rPr>
+              <w:t>surveys  tab</w:t>
+            </w:r>
+            <w:proofErr w:type="gramEnd"/>
+            <w:r>
+              <w:rPr>
+                <w:rFonts w:ascii="Agency FB" w:eastAsia="Times New Roman" w:hAnsi="Agency FB" w:cs="Calibri"/>
+                <w:sz w:val="22"/>
+                <w:szCs w:val="18"/>
+                <w:lang w:eastAsia="tr-TR"/>
+              </w:rPr>
+              <w:t xml:space="preserve"> opens up..</w:t>
+            </w:r>
+          </w:p>
+          <w:p>
+            <w:pPr>
+              <w:pStyle w:val="ListeParagraf"/>
+              <w:numPr>
+                <w:ilvl w:val="0"/>
+                <w:numId w:val="13"/>
+              </w:numPr>
+              <w:spacing w:after="100" w:afterAutospacing="1" w:line="240" w:lineRule="auto"/>
+              <w:jc w:val="left"/>
+              <w:textAlignment w:val="baseline"/>
+              <w:rPr>
+                <w:rFonts w:ascii="Agency FB" w:eastAsia="Times New Roman" w:hAnsi="Agency FB" w:cs="Calibri"/>
+                <w:sz w:val="22"/>
+                <w:szCs w:val="18"/>
+                <w:lang w:eastAsia="tr-TR"/>
+              </w:rPr>
+            </w:pPr>
+            <w:r>
+              <w:rPr>
+                <w:rFonts w:ascii="Agency FB" w:eastAsia="Times New Roman" w:hAnsi="Agency FB" w:cs="Calibri"/>
+                <w:sz w:val="22"/>
+                <w:szCs w:val="18"/>
+                <w:lang w:eastAsia="tr-TR"/>
+              </w:rPr>
+              <w:t xml:space="preserve">Registered user clicks on the </w:t>
+            </w:r>
+            <w:r>
+              <w:rPr>
+                <w:rFonts w:ascii="Agency FB" w:eastAsia="Times New Roman" w:hAnsi="Agency FB" w:cs="Calibri"/>
+                <w:sz w:val="22"/>
+                <w:szCs w:val="18"/>
+                <w:lang w:eastAsia="tr-TR"/>
+              </w:rPr>
+              <w:t>inspect</w:t>
+            </w:r>
+            <w:r>
+              <w:rPr>
+                <w:rFonts w:ascii="Agency FB" w:eastAsia="Times New Roman" w:hAnsi="Agency FB" w:cs="Calibri"/>
+                <w:sz w:val="22"/>
+                <w:szCs w:val="18"/>
+                <w:lang w:eastAsia="tr-TR"/>
+              </w:rPr>
+              <w:t xml:space="preserve"> button of selected survey.</w:t>
+            </w:r>
+          </w:p>
+          <w:p>
+            <w:pPr>
+              <w:pStyle w:val="ListeParagraf"/>
+              <w:numPr>
+                <w:ilvl w:val="0"/>
+                <w:numId w:val="13"/>
+              </w:numPr>
+              <w:spacing w:after="100" w:afterAutospacing="1" w:line="240" w:lineRule="auto"/>
+              <w:jc w:val="left"/>
+              <w:textAlignment w:val="baseline"/>
+              <w:rPr>
+                <w:rFonts w:ascii="Agency FB" w:eastAsia="Times New Roman" w:hAnsi="Agency FB" w:cs="Calibri"/>
+                <w:sz w:val="22"/>
+                <w:szCs w:val="18"/>
+                <w:lang w:eastAsia="tr-TR"/>
+              </w:rPr>
+            </w:pPr>
+            <w:r>
+              <w:rPr>
+                <w:rFonts w:ascii="Agency FB" w:eastAsia="Times New Roman" w:hAnsi="Agency FB" w:cs="Calibri"/>
+                <w:sz w:val="22"/>
+                <w:szCs w:val="18"/>
+                <w:lang w:eastAsia="tr-TR"/>
+              </w:rPr>
+              <w:t>Registered user forwarded to the inspection page</w:t>
+            </w:r>
+          </w:p>
+          <w:p>
+            <w:pPr>
+              <w:pStyle w:val="ListeParagraf"/>
+              <w:numPr>
+                <w:ilvl w:val="0"/>
+                <w:numId w:val="13"/>
+              </w:numPr>
+              <w:spacing w:after="100" w:afterAutospacing="1" w:line="240" w:lineRule="auto"/>
+              <w:jc w:val="left"/>
+              <w:textAlignment w:val="baseline"/>
+              <w:rPr>
+                <w:rFonts w:ascii="Agency FB" w:eastAsia="Times New Roman" w:hAnsi="Agency FB" w:cs="Calibri"/>
+                <w:sz w:val="22"/>
+                <w:szCs w:val="18"/>
+                <w:lang w:eastAsia="tr-TR"/>
+              </w:rPr>
+            </w:pPr>
+            <w:r>
+              <w:rPr>
+                <w:rFonts w:ascii="Agency FB" w:eastAsia="Times New Roman" w:hAnsi="Agency FB" w:cs="Calibri"/>
+                <w:sz w:val="22"/>
+                <w:szCs w:val="18"/>
+                <w:lang w:eastAsia="tr-TR"/>
+              </w:rPr>
+              <w:t xml:space="preserve">Registered User </w:t>
+            </w:r>
+            <w:r>
+              <w:rPr>
+                <w:rFonts w:ascii="Agency FB" w:eastAsia="Times New Roman" w:hAnsi="Agency FB" w:cs="Calibri"/>
+                <w:sz w:val="22"/>
+                <w:szCs w:val="18"/>
+                <w:lang w:eastAsia="tr-TR"/>
+              </w:rPr>
+              <w:t>successfully inspected the statistics</w:t>
+            </w:r>
+          </w:p>
+        </w:tc>
+      </w:tr>
+      <w:tr>
+        <w:tc>
+          <w:tcPr>
+            <w:tcW w:w="2127" w:type="dxa"/>
+            <w:tcBorders>
+              <w:top w:val="single" w:sz="6" w:space="0" w:color="7F7F7F"/>
+              <w:left w:val="nil"/>
+              <w:bottom w:val="single" w:sz="6" w:space="0" w:color="7F7F7F"/>
+              <w:right w:val="nil"/>
+            </w:tcBorders>
+            <w:shd w:val="clear" w:color="auto" w:fill="auto"/>
+            <w:hideMark/>
+          </w:tcPr>
+          <w:p>
+            <w:pPr>
+              <w:spacing w:after="0" w:afterAutospacing="1" w:line="240" w:lineRule="auto"/>
+              <w:textAlignment w:val="baseline"/>
+              <w:rPr>
+                <w:rFonts w:ascii="Agency FB" w:eastAsia="Times New Roman" w:hAnsi="Agency FB" w:cs="Times New Roman"/>
+                <w:sz w:val="32"/>
+                <w:szCs w:val="24"/>
+                <w:lang w:eastAsia="tr-TR"/>
+              </w:rPr>
+            </w:pPr>
+            <w:r>
+              <w:rPr>
+                <w:rFonts w:ascii="Agency FB" w:eastAsia="Times New Roman" w:hAnsi="Agency FB" w:cs="Calibri Light"/>
+                <w:i/>
+                <w:iCs/>
+                <w:sz w:val="22"/>
+                <w:szCs w:val="18"/>
+                <w:lang w:eastAsia="tr-TR"/>
+              </w:rPr>
+              <w:t>Entry condition</w:t>
+            </w:r>
+            <w:r>
+              <w:rPr>
+                <w:rFonts w:ascii="Agency FB" w:eastAsia="Times New Roman" w:hAnsi="Agency FB" w:cs="Calibri Light"/>
+                <w:sz w:val="22"/>
+                <w:szCs w:val="18"/>
+                <w:lang w:eastAsia="tr-TR"/>
+              </w:rPr>
+              <w:t> </w:t>
+            </w:r>
+          </w:p>
+        </w:tc>
+        <w:tc>
+          <w:tcPr>
+            <w:tcW w:w="6348" w:type="dxa"/>
+            <w:tcBorders>
+              <w:top w:val="single" w:sz="6" w:space="0" w:color="7F7F7F"/>
+              <w:left w:val="nil"/>
+              <w:bottom w:val="single" w:sz="6" w:space="0" w:color="7F7F7F"/>
+              <w:right w:val="nil"/>
+            </w:tcBorders>
+            <w:shd w:val="clear" w:color="auto" w:fill="auto"/>
+            <w:hideMark/>
+          </w:tcPr>
+          <w:p>
+            <w:pPr>
+              <w:numPr>
+                <w:ilvl w:val="0"/>
+                <w:numId w:val="1"/>
+              </w:numPr>
+              <w:spacing w:after="0" w:afterAutospacing="1" w:line="240" w:lineRule="auto"/>
+              <w:ind w:left="360" w:firstLine="0"/>
+              <w:contextualSpacing w:val="0"/>
+              <w:jc w:val="left"/>
+              <w:textAlignment w:val="baseline"/>
+              <w:rPr>
+                <w:rFonts w:ascii="Agency FB" w:eastAsia="Times New Roman" w:hAnsi="Agency FB" w:cs="Calibri"/>
+                <w:sz w:val="22"/>
+                <w:szCs w:val="18"/>
+                <w:lang w:eastAsia="tr-TR"/>
+              </w:rPr>
+            </w:pPr>
+            <w:r>
+              <w:rPr>
+                <w:rFonts w:ascii="Agency FB" w:eastAsia="Times New Roman" w:hAnsi="Agency FB" w:cs="Calibri"/>
+                <w:sz w:val="22"/>
+                <w:szCs w:val="18"/>
+                <w:lang w:eastAsia="tr-TR"/>
+              </w:rPr>
+              <w:t> Registered User must be logged in.</w:t>
+            </w:r>
+          </w:p>
+        </w:tc>
+      </w:tr>
+      <w:tr>
+        <w:tc>
+          <w:tcPr>
+            <w:tcW w:w="2127" w:type="dxa"/>
+            <w:tcBorders>
+              <w:top w:val="single" w:sz="6" w:space="0" w:color="7F7F7F"/>
+              <w:left w:val="nil"/>
+              <w:bottom w:val="single" w:sz="6" w:space="0" w:color="7F7F7F"/>
+              <w:right w:val="nil"/>
+            </w:tcBorders>
+            <w:shd w:val="clear" w:color="auto" w:fill="auto"/>
+            <w:hideMark/>
+          </w:tcPr>
+          <w:p>
+            <w:pPr>
+              <w:spacing w:after="0" w:afterAutospacing="1" w:line="240" w:lineRule="auto"/>
+              <w:textAlignment w:val="baseline"/>
+              <w:rPr>
+                <w:rFonts w:ascii="Agency FB" w:eastAsia="Times New Roman" w:hAnsi="Agency FB" w:cs="Times New Roman"/>
+                <w:sz w:val="32"/>
+                <w:szCs w:val="24"/>
+                <w:lang w:eastAsia="tr-TR"/>
+              </w:rPr>
+            </w:pPr>
+            <w:r>
+              <w:rPr>
+                <w:rFonts w:ascii="Agency FB" w:eastAsia="Times New Roman" w:hAnsi="Agency FB" w:cs="Calibri Light"/>
+                <w:i/>
+                <w:iCs/>
+                <w:sz w:val="22"/>
+                <w:szCs w:val="18"/>
+                <w:lang w:eastAsia="tr-TR"/>
+              </w:rPr>
+              <w:t>Exit condition</w:t>
+            </w:r>
+            <w:r>
+              <w:rPr>
+                <w:rFonts w:ascii="Agency FB" w:eastAsia="Times New Roman" w:hAnsi="Agency FB" w:cs="Calibri Light"/>
+                <w:sz w:val="22"/>
+                <w:szCs w:val="18"/>
+                <w:lang w:eastAsia="tr-TR"/>
+              </w:rPr>
+              <w:t> </w:t>
+            </w:r>
+          </w:p>
+        </w:tc>
+        <w:tc>
+          <w:tcPr>
+            <w:tcW w:w="6348" w:type="dxa"/>
+            <w:tcBorders>
+              <w:top w:val="single" w:sz="6" w:space="0" w:color="7F7F7F"/>
+              <w:left w:val="nil"/>
+              <w:bottom w:val="single" w:sz="6" w:space="0" w:color="7F7F7F"/>
+              <w:right w:val="nil"/>
+            </w:tcBorders>
+            <w:shd w:val="clear" w:color="auto" w:fill="auto"/>
+            <w:hideMark/>
+          </w:tcPr>
+          <w:p>
+            <w:pPr>
+              <w:numPr>
+                <w:ilvl w:val="0"/>
+                <w:numId w:val="2"/>
+              </w:numPr>
+              <w:spacing w:after="0" w:afterAutospacing="1" w:line="240" w:lineRule="auto"/>
+              <w:ind w:left="360" w:firstLine="0"/>
+              <w:contextualSpacing w:val="0"/>
+              <w:jc w:val="left"/>
+              <w:textAlignment w:val="baseline"/>
+              <w:rPr>
+                <w:rFonts w:ascii="Agency FB" w:eastAsia="Times New Roman" w:hAnsi="Agency FB" w:cs="Calibri"/>
+                <w:sz w:val="22"/>
+                <w:szCs w:val="18"/>
+                <w:lang w:eastAsia="tr-TR"/>
+              </w:rPr>
+            </w:pPr>
+            <w:r>
+              <w:rPr>
+                <w:rFonts w:ascii="Agency FB" w:eastAsia="Times New Roman" w:hAnsi="Agency FB" w:cs="Calibri"/>
+                <w:sz w:val="22"/>
+                <w:szCs w:val="18"/>
+                <w:lang w:eastAsia="tr-TR"/>
+              </w:rPr>
+              <w:t> </w:t>
+            </w:r>
+            <w:r>
+              <w:rPr>
+                <w:rFonts w:ascii="Agency FB" w:eastAsia="Times New Roman" w:hAnsi="Agency FB" w:cs="Calibri"/>
+                <w:sz w:val="22"/>
+                <w:szCs w:val="18"/>
+                <w:lang w:eastAsia="tr-TR"/>
+              </w:rPr>
+              <w:t xml:space="preserve">Registered User </w:t>
+            </w:r>
+            <w:proofErr w:type="spellStart"/>
+            <w:r>
+              <w:rPr>
+                <w:rFonts w:ascii="Agency FB" w:eastAsia="Times New Roman" w:hAnsi="Agency FB" w:cs="Calibri"/>
+                <w:sz w:val="22"/>
+                <w:szCs w:val="18"/>
+                <w:lang w:eastAsia="tr-TR"/>
+              </w:rPr>
+              <w:t>succefully</w:t>
+            </w:r>
+            <w:proofErr w:type="spellEnd"/>
+            <w:r>
+              <w:rPr>
+                <w:rFonts w:ascii="Agency FB" w:eastAsia="Times New Roman" w:hAnsi="Agency FB" w:cs="Calibri"/>
+                <w:sz w:val="22"/>
+                <w:szCs w:val="18"/>
+                <w:lang w:eastAsia="tr-TR"/>
+              </w:rPr>
+              <w:t xml:space="preserve"> </w:t>
+            </w:r>
+            <w:r>
+              <w:rPr>
+                <w:rFonts w:ascii="Agency FB" w:eastAsia="Times New Roman" w:hAnsi="Agency FB" w:cs="Calibri"/>
+                <w:sz w:val="22"/>
+                <w:szCs w:val="18"/>
+                <w:lang w:eastAsia="tr-TR"/>
+              </w:rPr>
+              <w:t>see the statistic of the selected survey</w:t>
+            </w:r>
+            <w:r>
+              <w:rPr>
+                <w:rFonts w:ascii="Agency FB" w:eastAsia="Times New Roman" w:hAnsi="Agency FB" w:cs="Calibri"/>
+                <w:sz w:val="22"/>
+                <w:szCs w:val="18"/>
+                <w:lang w:eastAsia="tr-TR"/>
+              </w:rPr>
+              <w:t>.</w:t>
+            </w:r>
+          </w:p>
+        </w:tc>
+      </w:tr>
+      <w:tr>
+        <w:tc>
+          <w:tcPr>
+            <w:tcW w:w="2127" w:type="dxa"/>
+            <w:tcBorders>
+              <w:top w:val="single" w:sz="6" w:space="0" w:color="7F7F7F"/>
+              <w:left w:val="nil"/>
+              <w:bottom w:val="single" w:sz="18" w:space="0" w:color="auto"/>
+              <w:right w:val="nil"/>
+            </w:tcBorders>
+            <w:shd w:val="clear" w:color="auto" w:fill="auto"/>
+            <w:hideMark/>
+          </w:tcPr>
+          <w:p>
+            <w:pPr>
+              <w:spacing w:after="0" w:afterAutospacing="1" w:line="240" w:lineRule="auto"/>
+              <w:textAlignment w:val="baseline"/>
+              <w:rPr>
+                <w:rFonts w:ascii="Agency FB" w:eastAsia="Times New Roman" w:hAnsi="Agency FB" w:cs="Times New Roman"/>
+                <w:sz w:val="32"/>
+                <w:szCs w:val="24"/>
+                <w:lang w:eastAsia="tr-TR"/>
+              </w:rPr>
+            </w:pPr>
+            <w:r>
+              <w:rPr>
+                <w:rFonts w:ascii="Agency FB" w:eastAsia="Times New Roman" w:hAnsi="Agency FB" w:cs="Calibri Light"/>
+                <w:i/>
+                <w:iCs/>
+                <w:sz w:val="22"/>
+                <w:szCs w:val="18"/>
+                <w:lang w:eastAsia="tr-TR"/>
+              </w:rPr>
+              <w:t>Exceptional Cases</w:t>
+            </w:r>
+            <w:r>
+              <w:rPr>
+                <w:rFonts w:ascii="Agency FB" w:eastAsia="Times New Roman" w:hAnsi="Agency FB" w:cs="Calibri Light"/>
+                <w:sz w:val="22"/>
+                <w:szCs w:val="18"/>
+                <w:lang w:eastAsia="tr-TR"/>
+              </w:rPr>
+              <w:t> </w:t>
+            </w:r>
+          </w:p>
+        </w:tc>
+        <w:tc>
+          <w:tcPr>
+            <w:tcW w:w="6348" w:type="dxa"/>
+            <w:tcBorders>
+              <w:top w:val="single" w:sz="6" w:space="0" w:color="7F7F7F"/>
+              <w:left w:val="nil"/>
+              <w:bottom w:val="single" w:sz="18" w:space="0" w:color="auto"/>
+              <w:right w:val="nil"/>
+            </w:tcBorders>
+            <w:shd w:val="clear" w:color="auto" w:fill="auto"/>
+            <w:hideMark/>
+          </w:tcPr>
+          <w:p>
+            <w:pPr>
+              <w:numPr>
+                <w:ilvl w:val="0"/>
+                <w:numId w:val="3"/>
+              </w:numPr>
+              <w:spacing w:after="0" w:afterAutospacing="1" w:line="240" w:lineRule="auto"/>
+              <w:ind w:left="360" w:firstLine="0"/>
+              <w:contextualSpacing w:val="0"/>
+              <w:jc w:val="left"/>
+              <w:textAlignment w:val="baseline"/>
+              <w:rPr>
+                <w:rFonts w:ascii="Agency FB" w:eastAsia="Times New Roman" w:hAnsi="Agency FB" w:cs="Calibri"/>
+                <w:sz w:val="22"/>
+                <w:szCs w:val="18"/>
+                <w:lang w:eastAsia="tr-TR"/>
+              </w:rPr>
+            </w:pPr>
+            <w:r>
+              <w:rPr>
+                <w:rFonts w:ascii="Agency FB" w:eastAsia="Times New Roman" w:hAnsi="Agency FB" w:cs="Calibri"/>
+                <w:sz w:val="22"/>
+                <w:szCs w:val="18"/>
+                <w:lang w:eastAsia="tr-TR"/>
+              </w:rPr>
+              <w:t>None</w:t>
+            </w:r>
+          </w:p>
+        </w:tc>
+      </w:tr>
+    </w:tbl>
+    <w:p/>
     <w:sectPr>
       <w:pgSz w:w="11906" w:h="16838"/>
       <w:pgMar w:top="1417" w:right="1417" w:bottom="1417" w:left="1417" w:header="708" w:footer="708" w:gutter="0"/>
@@ -4032,6 +4925,92 @@
     </w:lvl>
   </w:abstractNum>
   <w:abstractNum w:abstractNumId="3" w15:restartNumberingAfterBreak="0">
+    <w:nsid w:val="29D768D3"/>
+    <w:multiLevelType w:val="hybridMultilevel"/>
+    <w:tmpl w:val="7E32A474"/>
+    <w:lvl w:ilvl="0" w:tplc="041F000F">
+      <w:start w:val="1"/>
+      <w:numFmt w:val="decimal"/>
+      <w:lvlText w:val="%1."/>
+      <w:lvlJc w:val="left"/>
+      <w:pPr>
+        <w:ind w:left="1440" w:hanging="360"/>
+      </w:pPr>
+    </w:lvl>
+    <w:lvl w:ilvl="1" w:tplc="041F0019" w:tentative="1">
+      <w:start w:val="1"/>
+      <w:numFmt w:val="lowerLetter"/>
+      <w:lvlText w:val="%2."/>
+      <w:lvlJc w:val="left"/>
+      <w:pPr>
+        <w:ind w:left="2160" w:hanging="360"/>
+      </w:pPr>
+    </w:lvl>
+    <w:lvl w:ilvl="2" w:tplc="041F001B" w:tentative="1">
+      <w:start w:val="1"/>
+      <w:numFmt w:val="lowerRoman"/>
+      <w:lvlText w:val="%3."/>
+      <w:lvlJc w:val="right"/>
+      <w:pPr>
+        <w:ind w:left="2880" w:hanging="180"/>
+      </w:pPr>
+    </w:lvl>
+    <w:lvl w:ilvl="3" w:tplc="041F000F" w:tentative="1">
+      <w:start w:val="1"/>
+      <w:numFmt w:val="decimal"/>
+      <w:lvlText w:val="%4."/>
+      <w:lvlJc w:val="left"/>
+      <w:pPr>
+        <w:ind w:left="3600" w:hanging="360"/>
+      </w:pPr>
+    </w:lvl>
+    <w:lvl w:ilvl="4" w:tplc="041F0019" w:tentative="1">
+      <w:start w:val="1"/>
+      <w:numFmt w:val="lowerLetter"/>
+      <w:lvlText w:val="%5."/>
+      <w:lvlJc w:val="left"/>
+      <w:pPr>
+        <w:ind w:left="4320" w:hanging="360"/>
+      </w:pPr>
+    </w:lvl>
+    <w:lvl w:ilvl="5" w:tplc="041F001B" w:tentative="1">
+      <w:start w:val="1"/>
+      <w:numFmt w:val="lowerRoman"/>
+      <w:lvlText w:val="%6."/>
+      <w:lvlJc w:val="right"/>
+      <w:pPr>
+        <w:ind w:left="5040" w:hanging="180"/>
+      </w:pPr>
+    </w:lvl>
+    <w:lvl w:ilvl="6" w:tplc="041F000F" w:tentative="1">
+      <w:start w:val="1"/>
+      <w:numFmt w:val="decimal"/>
+      <w:lvlText w:val="%7."/>
+      <w:lvlJc w:val="left"/>
+      <w:pPr>
+        <w:ind w:left="5760" w:hanging="360"/>
+      </w:pPr>
+    </w:lvl>
+    <w:lvl w:ilvl="7" w:tplc="041F0019" w:tentative="1">
+      <w:start w:val="1"/>
+      <w:numFmt w:val="lowerLetter"/>
+      <w:lvlText w:val="%8."/>
+      <w:lvlJc w:val="left"/>
+      <w:pPr>
+        <w:ind w:left="6480" w:hanging="360"/>
+      </w:pPr>
+    </w:lvl>
+    <w:lvl w:ilvl="8" w:tplc="041F001B" w:tentative="1">
+      <w:start w:val="1"/>
+      <w:numFmt w:val="lowerRoman"/>
+      <w:lvlText w:val="%9."/>
+      <w:lvlJc w:val="right"/>
+      <w:pPr>
+        <w:ind w:left="7200" w:hanging="180"/>
+      </w:pPr>
+    </w:lvl>
+  </w:abstractNum>
+  <w:abstractNum w:abstractNumId="4" w15:restartNumberingAfterBreak="0">
     <w:nsid w:val="2CAA31B6"/>
     <w:multiLevelType w:val="hybridMultilevel"/>
     <w:tmpl w:val="FE08124C"/>
@@ -4117,7 +5096,7 @@
       </w:pPr>
     </w:lvl>
   </w:abstractNum>
-  <w:abstractNum w:abstractNumId="4" w15:restartNumberingAfterBreak="0">
+  <w:abstractNum w:abstractNumId="5" w15:restartNumberingAfterBreak="0">
     <w:nsid w:val="349E4CBB"/>
     <w:multiLevelType w:val="hybridMultilevel"/>
     <w:tmpl w:val="B8AA0A70"/>
@@ -4203,7 +5182,7 @@
       </w:pPr>
     </w:lvl>
   </w:abstractNum>
-  <w:abstractNum w:abstractNumId="5" w15:restartNumberingAfterBreak="0">
+  <w:abstractNum w:abstractNumId="6" w15:restartNumberingAfterBreak="0">
     <w:nsid w:val="3B31089C"/>
     <w:multiLevelType w:val="hybridMultilevel"/>
     <w:tmpl w:val="FE08124C"/>
@@ -4289,7 +5268,7 @@
       </w:pPr>
     </w:lvl>
   </w:abstractNum>
-  <w:abstractNum w:abstractNumId="6" w15:restartNumberingAfterBreak="0">
+  <w:abstractNum w:abstractNumId="7" w15:restartNumberingAfterBreak="0">
     <w:nsid w:val="43402306"/>
     <w:multiLevelType w:val="hybridMultilevel"/>
     <w:tmpl w:val="4A504832"/>
@@ -4375,7 +5354,7 @@
       </w:pPr>
     </w:lvl>
   </w:abstractNum>
-  <w:abstractNum w:abstractNumId="7" w15:restartNumberingAfterBreak="0">
+  <w:abstractNum w:abstractNumId="8" w15:restartNumberingAfterBreak="0">
     <w:nsid w:val="4E026472"/>
     <w:multiLevelType w:val="hybridMultilevel"/>
     <w:tmpl w:val="78663BCC"/>
@@ -4488,7 +5467,7 @@
       </w:rPr>
     </w:lvl>
   </w:abstractNum>
-  <w:abstractNum w:abstractNumId="8" w15:restartNumberingAfterBreak="0">
+  <w:abstractNum w:abstractNumId="9" w15:restartNumberingAfterBreak="0">
     <w:nsid w:val="5A2C04F1"/>
     <w:multiLevelType w:val="multilevel"/>
     <w:tmpl w:val="9C4CBCE8"/>
@@ -4633,7 +5612,7 @@
       </w:rPr>
     </w:lvl>
   </w:abstractNum>
-  <w:abstractNum w:abstractNumId="9" w15:restartNumberingAfterBreak="0">
+  <w:abstractNum w:abstractNumId="10" w15:restartNumberingAfterBreak="0">
     <w:nsid w:val="5EB92DE0"/>
     <w:multiLevelType w:val="hybridMultilevel"/>
     <w:tmpl w:val="5E16E67C"/>
@@ -4719,7 +5698,7 @@
       </w:pPr>
     </w:lvl>
   </w:abstractNum>
-  <w:abstractNum w:abstractNumId="10" w15:restartNumberingAfterBreak="0">
+  <w:abstractNum w:abstractNumId="11" w15:restartNumberingAfterBreak="0">
     <w:nsid w:val="76AC029A"/>
     <w:multiLevelType w:val="hybridMultilevel"/>
     <w:tmpl w:val="0E40EE64"/>
@@ -4805,7 +5784,7 @@
       </w:pPr>
     </w:lvl>
   </w:abstractNum>
-  <w:abstractNum w:abstractNumId="11" w15:restartNumberingAfterBreak="0">
+  <w:abstractNum w:abstractNumId="12" w15:restartNumberingAfterBreak="0">
     <w:nsid w:val="7A6C5B73"/>
     <w:multiLevelType w:val="multilevel"/>
     <w:tmpl w:val="39722AA4"/>
@@ -4958,36 +5937,39 @@
     <w:abstractNumId w:val="1"/>
   </w:num>
   <w:num w:numId="2">
-    <w:abstractNumId w:val="8"/>
+    <w:abstractNumId w:val="9"/>
   </w:num>
   <w:num w:numId="3">
-    <w:abstractNumId w:val="11"/>
+    <w:abstractNumId w:val="12"/>
   </w:num>
   <w:num w:numId="4">
-    <w:abstractNumId w:val="6"/>
+    <w:abstractNumId w:val="7"/>
   </w:num>
   <w:num w:numId="5">
-    <w:abstractNumId w:val="10"/>
+    <w:abstractNumId w:val="11"/>
   </w:num>
   <w:num w:numId="6">
     <w:abstractNumId w:val="0"/>
   </w:num>
   <w:num w:numId="7">
-    <w:abstractNumId w:val="9"/>
+    <w:abstractNumId w:val="10"/>
   </w:num>
   <w:num w:numId="8">
     <w:abstractNumId w:val="2"/>
   </w:num>
   <w:num w:numId="9">
+    <w:abstractNumId w:val="6"/>
+  </w:num>
+  <w:num w:numId="10">
+    <w:abstractNumId w:val="8"/>
+  </w:num>
+  <w:num w:numId="11">
     <w:abstractNumId w:val="5"/>
   </w:num>
-  <w:num w:numId="10">
-    <w:abstractNumId w:val="7"/>
-  </w:num>
-  <w:num w:numId="11">
+  <w:num w:numId="12">
     <w:abstractNumId w:val="4"/>
   </w:num>
-  <w:num w:numId="12">
+  <w:num w:numId="13">
     <w:abstractNumId w:val="3"/>
   </w:num>
 </w:numbering>
@@ -5402,6 +6384,7 @@
   <w:style w:type="character" w:default="1" w:styleId="VarsaylanParagrafYazTipi">
     <w:name w:val="Default Paragraph Font"/>
     <w:uiPriority w:val="1"/>
+    <w:semiHidden/>
     <w:unhideWhenUsed/>
   </w:style>
   <w:style w:type="table" w:default="1" w:styleId="NormalTablo">

</xml_diff>

<commit_message>
Düzenleme ve usecase diagram ve yeni usecaseler
</commit_message>
<xml_diff>
--- a/Use Cases/Berkay/Use-cases.docx
+++ b/Use Cases/Berkay/Use-cases.docx
@@ -350,7 +350,34 @@
                 <w:szCs w:val="18"/>
                 <w:lang w:eastAsia="tr-TR"/>
               </w:rPr>
-              <w:t>Registered user opens up the SURVEYSYSTEM on the browser and logs in.</w:t>
+              <w:t xml:space="preserve">Registered user opens up the </w:t>
+            </w:r>
+            <w:r>
+              <w:rPr>
+                <w:rFonts w:ascii="Agency FB" w:eastAsia="Times New Roman" w:hAnsi="Agency FB" w:cs="Calibri"/>
+                <w:sz w:val="22"/>
+                <w:szCs w:val="18"/>
+                <w:lang w:eastAsia="tr-TR"/>
+              </w:rPr>
+              <w:t>SURVEY4ALL</w:t>
+            </w:r>
+            <w:r>
+              <w:rPr>
+                <w:rFonts w:ascii="Agency FB" w:eastAsia="Times New Roman" w:hAnsi="Agency FB" w:cs="Calibri"/>
+                <w:sz w:val="22"/>
+                <w:szCs w:val="18"/>
+                <w:lang w:eastAsia="tr-TR"/>
+              </w:rPr>
+              <w:t xml:space="preserve"> </w:t>
+            </w:r>
+            <w:r>
+              <w:rPr>
+                <w:rFonts w:ascii="Agency FB" w:eastAsia="Times New Roman" w:hAnsi="Agency FB" w:cs="Calibri"/>
+                <w:sz w:val="22"/>
+                <w:szCs w:val="18"/>
+                <w:lang w:eastAsia="tr-TR"/>
+              </w:rPr>
+              <w:t>on the browser and logs in.</w:t>
             </w:r>
           </w:p>
           <w:p>
@@ -397,7 +424,25 @@
                 <w:szCs w:val="18"/>
                 <w:lang w:eastAsia="tr-TR"/>
               </w:rPr>
-              <w:t>clicks on the search button and surveys page opens up by the SURVEYSYSTEM.</w:t>
+              <w:t xml:space="preserve">clicks on the search button and surveys page opens up by the </w:t>
+            </w:r>
+            <w:r>
+              <w:rPr>
+                <w:rFonts w:ascii="Agency FB" w:eastAsia="Times New Roman" w:hAnsi="Agency FB" w:cs="Calibri"/>
+                <w:sz w:val="22"/>
+                <w:szCs w:val="18"/>
+                <w:lang w:eastAsia="tr-TR"/>
+              </w:rPr>
+              <w:t>SURVEY4ALL</w:t>
+            </w:r>
+            <w:r>
+              <w:rPr>
+                <w:rFonts w:ascii="Agency FB" w:eastAsia="Times New Roman" w:hAnsi="Agency FB" w:cs="Calibri"/>
+                <w:sz w:val="22"/>
+                <w:szCs w:val="18"/>
+                <w:lang w:eastAsia="tr-TR"/>
+              </w:rPr>
+              <w:t>.</w:t>
             </w:r>
           </w:p>
           <w:p>
@@ -471,7 +516,25 @@
                 <w:szCs w:val="18"/>
                 <w:lang w:eastAsia="tr-TR"/>
               </w:rPr>
-              <w:t xml:space="preserve">SURVEYSYSTEM opens a shows a notification panel to give feedback that the survey saved </w:t>
+              <w:t>SURVEY4ALL</w:t>
+            </w:r>
+            <w:r>
+              <w:rPr>
+                <w:rFonts w:ascii="Agency FB" w:eastAsia="Times New Roman" w:hAnsi="Agency FB" w:cs="Calibri"/>
+                <w:sz w:val="22"/>
+                <w:szCs w:val="18"/>
+                <w:lang w:eastAsia="tr-TR"/>
+              </w:rPr>
+              <w:t xml:space="preserve"> </w:t>
+            </w:r>
+            <w:r>
+              <w:rPr>
+                <w:rFonts w:ascii="Agency FB" w:eastAsia="Times New Roman" w:hAnsi="Agency FB" w:cs="Calibri"/>
+                <w:sz w:val="22"/>
+                <w:szCs w:val="18"/>
+                <w:lang w:eastAsia="tr-TR"/>
+              </w:rPr>
+              <w:t xml:space="preserve">opens a shows a notification panel to give feedback that the survey saved </w:t>
             </w:r>
             <w:proofErr w:type="spellStart"/>
             <w:r>
@@ -1246,7 +1309,34 @@
                 <w:szCs w:val="18"/>
                 <w:lang w:eastAsia="tr-TR"/>
               </w:rPr>
-              <w:t>Registered user opens up the SURVEYSYSTEM on the browser and logs in.</w:t>
+              <w:t xml:space="preserve">Registered user opens up the </w:t>
+            </w:r>
+            <w:r>
+              <w:rPr>
+                <w:rFonts w:ascii="Agency FB" w:eastAsia="Times New Roman" w:hAnsi="Agency FB" w:cs="Calibri"/>
+                <w:sz w:val="22"/>
+                <w:szCs w:val="18"/>
+                <w:lang w:eastAsia="tr-TR"/>
+              </w:rPr>
+              <w:t>SURVEY4ALL</w:t>
+            </w:r>
+            <w:r>
+              <w:rPr>
+                <w:rFonts w:ascii="Agency FB" w:eastAsia="Times New Roman" w:hAnsi="Agency FB" w:cs="Calibri"/>
+                <w:sz w:val="22"/>
+                <w:szCs w:val="18"/>
+                <w:lang w:eastAsia="tr-TR"/>
+              </w:rPr>
+              <w:t xml:space="preserve"> </w:t>
+            </w:r>
+            <w:r>
+              <w:rPr>
+                <w:rFonts w:ascii="Agency FB" w:eastAsia="Times New Roman" w:hAnsi="Agency FB" w:cs="Calibri"/>
+                <w:sz w:val="22"/>
+                <w:szCs w:val="18"/>
+                <w:lang w:eastAsia="tr-TR"/>
+              </w:rPr>
+              <w:t>on the browser and logs in.</w:t>
             </w:r>
           </w:p>
           <w:p>
@@ -1320,7 +1410,25 @@
                 <w:szCs w:val="18"/>
                 <w:lang w:eastAsia="tr-TR"/>
               </w:rPr>
-              <w:t xml:space="preserve"> page opens up by the SURVEYSYSTEM.</w:t>
+              <w:t xml:space="preserve"> page opens up by the </w:t>
+            </w:r>
+            <w:r>
+              <w:rPr>
+                <w:rFonts w:ascii="Agency FB" w:eastAsia="Times New Roman" w:hAnsi="Agency FB" w:cs="Calibri"/>
+                <w:sz w:val="22"/>
+                <w:szCs w:val="18"/>
+                <w:lang w:eastAsia="tr-TR"/>
+              </w:rPr>
+              <w:t>SURVEY4ALL</w:t>
+            </w:r>
+            <w:r>
+              <w:rPr>
+                <w:rFonts w:ascii="Agency FB" w:eastAsia="Times New Roman" w:hAnsi="Agency FB" w:cs="Calibri"/>
+                <w:sz w:val="22"/>
+                <w:szCs w:val="18"/>
+                <w:lang w:eastAsia="tr-TR"/>
+              </w:rPr>
+              <w:t>.</w:t>
             </w:r>
           </w:p>
           <w:p>
@@ -2209,7 +2317,34 @@
                 <w:szCs w:val="18"/>
                 <w:lang w:eastAsia="tr-TR"/>
               </w:rPr>
-              <w:t>Registered user opens up the SURVEYSYSTEM on the browser and logs in.</w:t>
+              <w:t xml:space="preserve">Registered user opens up the </w:t>
+            </w:r>
+            <w:r>
+              <w:rPr>
+                <w:rFonts w:ascii="Agency FB" w:eastAsia="Times New Roman" w:hAnsi="Agency FB" w:cs="Calibri"/>
+                <w:sz w:val="22"/>
+                <w:szCs w:val="18"/>
+                <w:lang w:eastAsia="tr-TR"/>
+              </w:rPr>
+              <w:t>SURVEY4ALL</w:t>
+            </w:r>
+            <w:r>
+              <w:rPr>
+                <w:rFonts w:ascii="Agency FB" w:eastAsia="Times New Roman" w:hAnsi="Agency FB" w:cs="Calibri"/>
+                <w:sz w:val="22"/>
+                <w:szCs w:val="18"/>
+                <w:lang w:eastAsia="tr-TR"/>
+              </w:rPr>
+              <w:t xml:space="preserve"> </w:t>
+            </w:r>
+            <w:r>
+              <w:rPr>
+                <w:rFonts w:ascii="Agency FB" w:eastAsia="Times New Roman" w:hAnsi="Agency FB" w:cs="Calibri"/>
+                <w:sz w:val="22"/>
+                <w:szCs w:val="18"/>
+                <w:lang w:eastAsia="tr-TR"/>
+              </w:rPr>
+              <w:t>on the browser and logs in.</w:t>
             </w:r>
           </w:p>
           <w:p>
@@ -2247,7 +2382,25 @@
                 <w:szCs w:val="18"/>
                 <w:lang w:eastAsia="tr-TR"/>
               </w:rPr>
-              <w:t xml:space="preserve"> user clicks on the profile button and profile page opens up by the SURVEYSYSTEM.</w:t>
+              <w:t xml:space="preserve"> user clicks on the profile button and profile page opens up by the </w:t>
+            </w:r>
+            <w:r>
+              <w:rPr>
+                <w:rFonts w:ascii="Agency FB" w:eastAsia="Times New Roman" w:hAnsi="Agency FB" w:cs="Calibri"/>
+                <w:sz w:val="22"/>
+                <w:szCs w:val="18"/>
+                <w:lang w:eastAsia="tr-TR"/>
+              </w:rPr>
+              <w:t>SURVEY4ALL</w:t>
+            </w:r>
+            <w:r>
+              <w:rPr>
+                <w:rFonts w:ascii="Agency FB" w:eastAsia="Times New Roman" w:hAnsi="Agency FB" w:cs="Calibri"/>
+                <w:sz w:val="22"/>
+                <w:szCs w:val="18"/>
+                <w:lang w:eastAsia="tr-TR"/>
+              </w:rPr>
+              <w:t>.</w:t>
             </w:r>
           </w:p>
           <w:p>
@@ -2429,7 +2582,25 @@
                 <w:szCs w:val="18"/>
                 <w:lang w:eastAsia="tr-TR"/>
               </w:rPr>
-              <w:t xml:space="preserve">SURVEYSYSTEM opens a shows a notification panel to give ask that if registered user really want to </w:t>
+              <w:t>SURVEY4ALL</w:t>
+            </w:r>
+            <w:r>
+              <w:rPr>
+                <w:rFonts w:ascii="Agency FB" w:eastAsia="Times New Roman" w:hAnsi="Agency FB" w:cs="Calibri"/>
+                <w:sz w:val="22"/>
+                <w:szCs w:val="18"/>
+                <w:lang w:eastAsia="tr-TR"/>
+              </w:rPr>
+              <w:t xml:space="preserve"> </w:t>
+            </w:r>
+            <w:r>
+              <w:rPr>
+                <w:rFonts w:ascii="Agency FB" w:eastAsia="Times New Roman" w:hAnsi="Agency FB" w:cs="Calibri"/>
+                <w:sz w:val="22"/>
+                <w:szCs w:val="18"/>
+                <w:lang w:eastAsia="tr-TR"/>
+              </w:rPr>
+              <w:t xml:space="preserve">opens a shows a notification panel to give ask that if registered user really want to </w:t>
             </w:r>
             <w:r>
               <w:rPr>
@@ -2460,6 +2631,24 @@
               <w:t>survey..</w:t>
             </w:r>
             <w:proofErr w:type="gramEnd"/>
+            <w:r>
+              <w:rPr>
+                <w:rFonts w:ascii="Agency FB" w:eastAsia="Times New Roman" w:hAnsi="Agency FB" w:cs="Calibri"/>
+                <w:sz w:val="22"/>
+                <w:szCs w:val="18"/>
+                <w:lang w:eastAsia="tr-TR"/>
+              </w:rPr>
+              <w:t xml:space="preserve"> </w:t>
+            </w:r>
+            <w:r>
+              <w:rPr>
+                <w:rFonts w:ascii="Agency FB" w:eastAsia="Times New Roman" w:hAnsi="Agency FB" w:cs="Calibri"/>
+                <w:sz w:val="22"/>
+                <w:szCs w:val="18"/>
+                <w:lang w:eastAsia="tr-TR"/>
+              </w:rPr>
+              <w:t>[Decline]</w:t>
+            </w:r>
           </w:p>
           <w:p>
             <w:pPr>
@@ -2487,25 +2676,23 @@
               </w:rPr>
               <w:t xml:space="preserve">Registered User clicks “Yes” to </w:t>
             </w:r>
-            <w:proofErr w:type="spellStart"/>
-            <w:r>
-              <w:rPr>
-                <w:rFonts w:ascii="Agency FB" w:eastAsia="Times New Roman" w:hAnsi="Agency FB" w:cs="Calibri"/>
-                <w:sz w:val="22"/>
-                <w:szCs w:val="18"/>
-                <w:lang w:eastAsia="tr-TR"/>
-              </w:rPr>
-              <w:t>unfavorite</w:t>
-            </w:r>
-            <w:proofErr w:type="spellEnd"/>
-            <w:r>
-              <w:rPr>
-                <w:rFonts w:ascii="Agency FB" w:eastAsia="Times New Roman" w:hAnsi="Agency FB" w:cs="Calibri"/>
-                <w:sz w:val="22"/>
-                <w:szCs w:val="18"/>
-                <w:lang w:eastAsia="tr-TR"/>
-              </w:rPr>
-              <w:t xml:space="preserve"> the survey[Decline]</w:t>
+            <w:r>
+              <w:rPr>
+                <w:rFonts w:ascii="Agency FB" w:eastAsia="Times New Roman" w:hAnsi="Agency FB" w:cs="Calibri"/>
+                <w:sz w:val="22"/>
+                <w:szCs w:val="18"/>
+                <w:lang w:eastAsia="tr-TR"/>
+              </w:rPr>
+              <w:t>delete</w:t>
+            </w:r>
+            <w:r>
+              <w:rPr>
+                <w:rFonts w:ascii="Agency FB" w:eastAsia="Times New Roman" w:hAnsi="Agency FB" w:cs="Calibri"/>
+                <w:sz w:val="22"/>
+                <w:szCs w:val="18"/>
+                <w:lang w:eastAsia="tr-TR"/>
+              </w:rPr>
+              <w:t xml:space="preserve"> the survey</w:t>
             </w:r>
           </w:p>
         </w:tc>
@@ -2816,7 +3003,34 @@
                 <w:szCs w:val="18"/>
                 <w:lang w:eastAsia="tr-TR"/>
               </w:rPr>
-              <w:t>[Decline]:Registered user after initiated the process clicks “No” and after that SURVEYSYSTEM will show a message that gives a feedback about the cancelation.</w:t>
+              <w:t xml:space="preserve">[Decline]:Registered user after initiated the process clicks “No” and after that </w:t>
+            </w:r>
+            <w:r>
+              <w:rPr>
+                <w:rFonts w:ascii="Agency FB" w:eastAsia="Times New Roman" w:hAnsi="Agency FB" w:cs="Calibri"/>
+                <w:sz w:val="22"/>
+                <w:szCs w:val="18"/>
+                <w:lang w:eastAsia="tr-TR"/>
+              </w:rPr>
+              <w:t>SURVEY4ALL</w:t>
+            </w:r>
+            <w:r>
+              <w:rPr>
+                <w:rFonts w:ascii="Agency FB" w:eastAsia="Times New Roman" w:hAnsi="Agency FB" w:cs="Calibri"/>
+                <w:sz w:val="22"/>
+                <w:szCs w:val="18"/>
+                <w:lang w:eastAsia="tr-TR"/>
+              </w:rPr>
+              <w:t xml:space="preserve"> </w:t>
+            </w:r>
+            <w:r>
+              <w:rPr>
+                <w:rFonts w:ascii="Agency FB" w:eastAsia="Times New Roman" w:hAnsi="Agency FB" w:cs="Calibri"/>
+                <w:sz w:val="22"/>
+                <w:szCs w:val="18"/>
+                <w:lang w:eastAsia="tr-TR"/>
+              </w:rPr>
+              <w:t>will show a message that gives a feedback about the cancelation.</w:t>
             </w:r>
           </w:p>
         </w:tc>
@@ -3150,7 +3364,34 @@
                 <w:szCs w:val="18"/>
                 <w:lang w:eastAsia="tr-TR"/>
               </w:rPr>
-              <w:t>Registered user opens up the SURVEYSYSTEM on the browser and logs in.</w:t>
+              <w:t xml:space="preserve">Registered user opens up the </w:t>
+            </w:r>
+            <w:r>
+              <w:rPr>
+                <w:rFonts w:ascii="Agency FB" w:eastAsia="Times New Roman" w:hAnsi="Agency FB" w:cs="Calibri"/>
+                <w:sz w:val="22"/>
+                <w:szCs w:val="18"/>
+                <w:lang w:eastAsia="tr-TR"/>
+              </w:rPr>
+              <w:t>SURVEY4ALL</w:t>
+            </w:r>
+            <w:r>
+              <w:rPr>
+                <w:rFonts w:ascii="Agency FB" w:eastAsia="Times New Roman" w:hAnsi="Agency FB" w:cs="Calibri"/>
+                <w:sz w:val="22"/>
+                <w:szCs w:val="18"/>
+                <w:lang w:eastAsia="tr-TR"/>
+              </w:rPr>
+              <w:t xml:space="preserve"> </w:t>
+            </w:r>
+            <w:r>
+              <w:rPr>
+                <w:rFonts w:ascii="Agency FB" w:eastAsia="Times New Roman" w:hAnsi="Agency FB" w:cs="Calibri"/>
+                <w:sz w:val="22"/>
+                <w:szCs w:val="18"/>
+                <w:lang w:eastAsia="tr-TR"/>
+              </w:rPr>
+              <w:t>on the browser and logs in.</w:t>
             </w:r>
           </w:p>
           <w:p>
@@ -3188,7 +3429,25 @@
                 <w:szCs w:val="18"/>
                 <w:lang w:eastAsia="tr-TR"/>
               </w:rPr>
-              <w:t xml:space="preserve"> user clicks on the profile button and profile page opens up by the SURVEYSYSTEM.</w:t>
+              <w:t xml:space="preserve"> user clicks on the profile button and profile page opens up by the </w:t>
+            </w:r>
+            <w:r>
+              <w:rPr>
+                <w:rFonts w:ascii="Agency FB" w:eastAsia="Times New Roman" w:hAnsi="Agency FB" w:cs="Calibri"/>
+                <w:sz w:val="22"/>
+                <w:szCs w:val="18"/>
+                <w:lang w:eastAsia="tr-TR"/>
+              </w:rPr>
+              <w:t>SURVEY4ALL</w:t>
+            </w:r>
+            <w:r>
+              <w:rPr>
+                <w:rFonts w:ascii="Agency FB" w:eastAsia="Times New Roman" w:hAnsi="Agency FB" w:cs="Calibri"/>
+                <w:sz w:val="22"/>
+                <w:szCs w:val="18"/>
+                <w:lang w:eastAsia="tr-TR"/>
+              </w:rPr>
+              <w:t>.</w:t>
             </w:r>
           </w:p>
           <w:p>
@@ -3307,16 +3566,25 @@
                 <w:szCs w:val="18"/>
                 <w:lang w:eastAsia="tr-TR"/>
               </w:rPr>
-              <w:t>SU</w:t>
-            </w:r>
-            <w:r>
-              <w:rPr>
-                <w:rFonts w:ascii="Agency FB" w:eastAsia="Times New Roman" w:hAnsi="Agency FB" w:cs="Calibri"/>
-                <w:sz w:val="22"/>
-                <w:szCs w:val="18"/>
-                <w:lang w:eastAsia="tr-TR"/>
-              </w:rPr>
-              <w:t>RVEYSYSTEM shows registered user to the edit survey panel.</w:t>
+              <w:t>SURVEY4ALL</w:t>
+            </w:r>
+            <w:r>
+              <w:rPr>
+                <w:rFonts w:ascii="Agency FB" w:eastAsia="Times New Roman" w:hAnsi="Agency FB" w:cs="Calibri"/>
+                <w:sz w:val="22"/>
+                <w:szCs w:val="18"/>
+                <w:lang w:eastAsia="tr-TR"/>
+              </w:rPr>
+              <w:t xml:space="preserve"> </w:t>
+            </w:r>
+            <w:r>
+              <w:rPr>
+                <w:rFonts w:ascii="Agency FB" w:eastAsia="Times New Roman" w:hAnsi="Agency FB" w:cs="Calibri"/>
+                <w:sz w:val="22"/>
+                <w:szCs w:val="18"/>
+                <w:lang w:eastAsia="tr-TR"/>
+              </w:rPr>
+              <w:t>shows registered user to the edit survey panel.</w:t>
             </w:r>
           </w:p>
           <w:p>
@@ -3735,16 +4003,25 @@
                 <w:szCs w:val="18"/>
                 <w:lang w:eastAsia="tr-TR"/>
               </w:rPr>
-              <w:t>SURVEYSYSTEM</w:t>
-            </w:r>
-            <w:r>
-              <w:rPr>
-                <w:rFonts w:ascii="Agency FB" w:eastAsia="Times New Roman" w:hAnsi="Agency FB" w:cs="Calibri"/>
-                <w:sz w:val="22"/>
-                <w:szCs w:val="18"/>
-                <w:lang w:eastAsia="tr-TR"/>
-              </w:rPr>
-              <w:t xml:space="preserve"> detects that a text box is empty or that a text box has got an invalid character and it displays a message saying invalid information and asks the Registered User to try again and displays the sell product page.</w:t>
+              <w:t>SURVEY4ALL</w:t>
+            </w:r>
+            <w:r>
+              <w:rPr>
+                <w:rFonts w:ascii="Agency FB" w:eastAsia="Times New Roman" w:hAnsi="Agency FB" w:cs="Calibri"/>
+                <w:sz w:val="22"/>
+                <w:szCs w:val="18"/>
+                <w:lang w:eastAsia="tr-TR"/>
+              </w:rPr>
+              <w:t xml:space="preserve"> </w:t>
+            </w:r>
+            <w:r>
+              <w:rPr>
+                <w:rFonts w:ascii="Agency FB" w:eastAsia="Times New Roman" w:hAnsi="Agency FB" w:cs="Calibri"/>
+                <w:sz w:val="22"/>
+                <w:szCs w:val="18"/>
+                <w:lang w:eastAsia="tr-TR"/>
+              </w:rPr>
+              <w:t>detects that a text box is empty or that a text box has got an invalid character and it displays a message saying invalid information and asks the Registered User to try again and displays the sell product page.</w:t>
             </w:r>
           </w:p>
         </w:tc>
@@ -3752,10 +4029,7 @@
     </w:tbl>
     <w:p/>
     <w:p/>
-    <w:p>
-      <w:bookmarkStart w:id="0" w:name="_GoBack"/>
-      <w:bookmarkEnd w:id="0"/>
-    </w:p>
+    <w:p/>
     <w:p>
       <w:pPr>
         <w:ind w:firstLine="0"/>
@@ -4075,7 +4349,34 @@
                 <w:szCs w:val="18"/>
                 <w:lang w:eastAsia="tr-TR"/>
               </w:rPr>
-              <w:t>Registered user opens up the SURVEYSYSTEM on the browser and logs in.</w:t>
+              <w:t xml:space="preserve">Registered user opens up the </w:t>
+            </w:r>
+            <w:r>
+              <w:rPr>
+                <w:rFonts w:ascii="Agency FB" w:eastAsia="Times New Roman" w:hAnsi="Agency FB" w:cs="Calibri"/>
+                <w:sz w:val="22"/>
+                <w:szCs w:val="18"/>
+                <w:lang w:eastAsia="tr-TR"/>
+              </w:rPr>
+              <w:t>SURVEY4ALL</w:t>
+            </w:r>
+            <w:r>
+              <w:rPr>
+                <w:rFonts w:ascii="Agency FB" w:eastAsia="Times New Roman" w:hAnsi="Agency FB" w:cs="Calibri"/>
+                <w:sz w:val="22"/>
+                <w:szCs w:val="18"/>
+                <w:lang w:eastAsia="tr-TR"/>
+              </w:rPr>
+              <w:t xml:space="preserve"> </w:t>
+            </w:r>
+            <w:r>
+              <w:rPr>
+                <w:rFonts w:ascii="Agency FB" w:eastAsia="Times New Roman" w:hAnsi="Agency FB" w:cs="Calibri"/>
+                <w:sz w:val="22"/>
+                <w:szCs w:val="18"/>
+                <w:lang w:eastAsia="tr-TR"/>
+              </w:rPr>
+              <w:t>on the browser and logs in.</w:t>
             </w:r>
           </w:p>
           <w:p>
@@ -4482,25 +4783,7 @@
                 <w:szCs w:val="18"/>
                 <w:lang w:eastAsia="tr-TR"/>
               </w:rPr>
-              <w:t xml:space="preserve"> </w:t>
-            </w:r>
-            <w:r>
-              <w:rPr>
-                <w:rFonts w:ascii="Agency FB" w:eastAsia="Times New Roman" w:hAnsi="Agency FB" w:cs="Calibri"/>
-                <w:sz w:val="22"/>
-                <w:szCs w:val="18"/>
-                <w:lang w:eastAsia="tr-TR"/>
-              </w:rPr>
-              <w:t>see the statistic of the selected survey</w:t>
-            </w:r>
-            <w:r>
-              <w:rPr>
-                <w:rFonts w:ascii="Agency FB" w:eastAsia="Times New Roman" w:hAnsi="Agency FB" w:cs="Calibri"/>
-                <w:sz w:val="22"/>
-                <w:szCs w:val="18"/>
-                <w:lang w:eastAsia="tr-TR"/>
-              </w:rPr>
-              <w:t>.</w:t>
+              <w:t xml:space="preserve"> see the statistic of the selected survey.</w:t>
             </w:r>
           </w:p>
         </w:tc>
@@ -4589,6 +4872,1113 @@
                 <w:lang w:eastAsia="tr-TR"/>
               </w:rPr>
               <w:t>None</w:t>
+            </w:r>
+          </w:p>
+        </w:tc>
+      </w:tr>
+    </w:tbl>
+    <w:p/>
+    <w:p>
+      <w:pPr>
+        <w:ind w:firstLine="0"/>
+        <w:rPr>
+          <w:b/>
+        </w:rPr>
+      </w:pPr>
+      <w:r>
+        <w:rPr>
+          <w:rFonts w:ascii="Agency FB" w:hAnsi="Agency FB"/>
+          <w:b/>
+          <w:sz w:val="32"/>
+        </w:rPr>
+        <w:t>Delete</w:t>
+      </w:r>
+      <w:r>
+        <w:rPr>
+          <w:rFonts w:ascii="Agency FB" w:hAnsi="Agency FB"/>
+          <w:b/>
+          <w:sz w:val="32"/>
+        </w:rPr>
+        <w:t xml:space="preserve"> </w:t>
+      </w:r>
+      <w:r>
+        <w:rPr>
+          <w:rFonts w:ascii="Agency FB" w:hAnsi="Agency FB"/>
+          <w:b/>
+          <w:sz w:val="32"/>
+        </w:rPr>
+        <w:t>any</w:t>
+      </w:r>
+      <w:r>
+        <w:rPr>
+          <w:rFonts w:ascii="Agency FB" w:hAnsi="Agency FB"/>
+          <w:b/>
+          <w:sz w:val="32"/>
+        </w:rPr>
+        <w:t xml:space="preserve"> Survey </w:t>
+      </w:r>
+      <w:r>
+        <w:rPr>
+          <w:rFonts w:ascii="Agency FB" w:hAnsi="Agency FB"/>
+          <w:b/>
+          <w:sz w:val="32"/>
+        </w:rPr>
+        <w:t xml:space="preserve">– </w:t>
+      </w:r>
+      <w:r>
+        <w:rPr>
+          <w:rFonts w:ascii="Agency FB" w:hAnsi="Agency FB"/>
+          <w:b/>
+          <w:sz w:val="32"/>
+        </w:rPr>
+        <w:t>Admin</w:t>
+      </w:r>
+    </w:p>
+    <w:tbl>
+      <w:tblPr>
+        <w:tblW w:w="8475" w:type="dxa"/>
+        <w:tblBorders>
+          <w:top w:val="outset" w:sz="6" w:space="0" w:color="auto"/>
+          <w:left w:val="outset" w:sz="6" w:space="0" w:color="auto"/>
+          <w:bottom w:val="outset" w:sz="6" w:space="0" w:color="auto"/>
+          <w:right w:val="outset" w:sz="6" w:space="0" w:color="auto"/>
+        </w:tblBorders>
+        <w:tblCellMar>
+          <w:left w:w="0" w:type="dxa"/>
+          <w:right w:w="0" w:type="dxa"/>
+        </w:tblCellMar>
+        <w:tblLook w:val="04A0" w:firstRow="1" w:lastRow="0" w:firstColumn="1" w:lastColumn="0" w:noHBand="0" w:noVBand="1"/>
+      </w:tblPr>
+      <w:tblGrid>
+        <w:gridCol w:w="2127"/>
+        <w:gridCol w:w="6348"/>
+      </w:tblGrid>
+      <w:tr>
+        <w:tc>
+          <w:tcPr>
+            <w:tcW w:w="2127" w:type="dxa"/>
+            <w:tcBorders>
+              <w:top w:val="single" w:sz="18" w:space="0" w:color="auto"/>
+              <w:left w:val="nil"/>
+              <w:bottom w:val="single" w:sz="6" w:space="0" w:color="7F7F7F"/>
+              <w:right w:val="nil"/>
+            </w:tcBorders>
+            <w:shd w:val="clear" w:color="auto" w:fill="auto"/>
+            <w:hideMark/>
+          </w:tcPr>
+          <w:p>
+            <w:pPr>
+              <w:spacing w:after="0" w:afterAutospacing="1" w:line="240" w:lineRule="auto"/>
+              <w:textAlignment w:val="baseline"/>
+              <w:rPr>
+                <w:rFonts w:ascii="Agency FB" w:eastAsia="Times New Roman" w:hAnsi="Agency FB" w:cs="Times New Roman"/>
+                <w:sz w:val="32"/>
+                <w:szCs w:val="24"/>
+                <w:lang w:eastAsia="tr-TR"/>
+              </w:rPr>
+            </w:pPr>
+            <w:r>
+              <w:rPr>
+                <w:rFonts w:ascii="Agency FB" w:eastAsia="Times New Roman" w:hAnsi="Agency FB" w:cs="Calibri Light"/>
+                <w:i/>
+                <w:iCs/>
+                <w:sz w:val="22"/>
+                <w:szCs w:val="18"/>
+                <w:lang w:eastAsia="tr-TR"/>
+              </w:rPr>
+              <w:t>Use case name</w:t>
+            </w:r>
+            <w:r>
+              <w:rPr>
+                <w:rFonts w:ascii="Agency FB" w:eastAsia="Times New Roman" w:hAnsi="Agency FB" w:cs="Calibri Light"/>
+                <w:sz w:val="22"/>
+                <w:szCs w:val="18"/>
+                <w:lang w:eastAsia="tr-TR"/>
+              </w:rPr>
+              <w:t> </w:t>
+            </w:r>
+          </w:p>
+        </w:tc>
+        <w:tc>
+          <w:tcPr>
+            <w:tcW w:w="6348" w:type="dxa"/>
+            <w:tcBorders>
+              <w:top w:val="single" w:sz="18" w:space="0" w:color="auto"/>
+              <w:left w:val="nil"/>
+              <w:bottom w:val="single" w:sz="6" w:space="0" w:color="7F7F7F"/>
+              <w:right w:val="nil"/>
+            </w:tcBorders>
+            <w:shd w:val="clear" w:color="auto" w:fill="auto"/>
+            <w:hideMark/>
+          </w:tcPr>
+          <w:p>
+            <w:pPr>
+              <w:tabs>
+                <w:tab w:val="left" w:pos="705"/>
+              </w:tabs>
+              <w:spacing w:after="0" w:afterAutospacing="1" w:line="240" w:lineRule="auto"/>
+              <w:textAlignment w:val="baseline"/>
+              <w:rPr>
+                <w:rFonts w:ascii="Agency FB" w:eastAsia="Times New Roman" w:hAnsi="Agency FB" w:cs="Times New Roman"/>
+                <w:b/>
+                <w:sz w:val="32"/>
+                <w:szCs w:val="24"/>
+                <w:lang w:eastAsia="tr-TR"/>
+              </w:rPr>
+            </w:pPr>
+            <w:r>
+              <w:rPr>
+                <w:rFonts w:ascii="Agency FB" w:eastAsia="Times New Roman" w:hAnsi="Agency FB" w:cs="Calibri"/>
+                <w:sz w:val="22"/>
+                <w:szCs w:val="18"/>
+                <w:lang w:eastAsia="tr-TR"/>
+              </w:rPr>
+              <w:t> </w:t>
+            </w:r>
+            <w:r>
+              <w:rPr>
+                <w:rFonts w:ascii="Agency FB" w:eastAsia="Times New Roman" w:hAnsi="Agency FB" w:cs="Calibri"/>
+                <w:sz w:val="22"/>
+                <w:szCs w:val="18"/>
+                <w:lang w:eastAsia="tr-TR"/>
+              </w:rPr>
+              <w:tab/>
+            </w:r>
+            <w:r>
+              <w:rPr>
+                <w:rFonts w:ascii="Agency FB" w:eastAsia="Times New Roman" w:hAnsi="Agency FB" w:cs="Calibri"/>
+                <w:b/>
+                <w:sz w:val="22"/>
+                <w:szCs w:val="18"/>
+                <w:lang w:eastAsia="tr-TR"/>
+              </w:rPr>
+              <w:t>Delete Survey</w:t>
+            </w:r>
+          </w:p>
+        </w:tc>
+      </w:tr>
+      <w:tr>
+        <w:tc>
+          <w:tcPr>
+            <w:tcW w:w="2127" w:type="dxa"/>
+            <w:tcBorders>
+              <w:top w:val="single" w:sz="6" w:space="0" w:color="7F7F7F"/>
+              <w:left w:val="nil"/>
+              <w:bottom w:val="single" w:sz="6" w:space="0" w:color="7F7F7F"/>
+              <w:right w:val="nil"/>
+            </w:tcBorders>
+            <w:shd w:val="clear" w:color="auto" w:fill="auto"/>
+            <w:hideMark/>
+          </w:tcPr>
+          <w:p>
+            <w:pPr>
+              <w:spacing w:after="0" w:afterAutospacing="1" w:line="240" w:lineRule="auto"/>
+              <w:textAlignment w:val="baseline"/>
+              <w:rPr>
+                <w:rFonts w:ascii="Agency FB" w:eastAsia="Times New Roman" w:hAnsi="Agency FB" w:cs="Times New Roman"/>
+                <w:sz w:val="32"/>
+                <w:szCs w:val="24"/>
+                <w:lang w:eastAsia="tr-TR"/>
+              </w:rPr>
+            </w:pPr>
+            <w:r>
+              <w:rPr>
+                <w:rFonts w:ascii="Agency FB" w:eastAsia="Times New Roman" w:hAnsi="Agency FB" w:cs="Calibri Light"/>
+                <w:i/>
+                <w:iCs/>
+                <w:sz w:val="22"/>
+                <w:szCs w:val="18"/>
+                <w:lang w:eastAsia="tr-TR"/>
+              </w:rPr>
+              <w:t>Participating actors</w:t>
+            </w:r>
+            <w:r>
+              <w:rPr>
+                <w:rFonts w:ascii="Agency FB" w:eastAsia="Times New Roman" w:hAnsi="Agency FB" w:cs="Calibri Light"/>
+                <w:sz w:val="22"/>
+                <w:szCs w:val="18"/>
+                <w:lang w:eastAsia="tr-TR"/>
+              </w:rPr>
+              <w:t> </w:t>
+            </w:r>
+          </w:p>
+        </w:tc>
+        <w:tc>
+          <w:tcPr>
+            <w:tcW w:w="6348" w:type="dxa"/>
+            <w:tcBorders>
+              <w:top w:val="single" w:sz="6" w:space="0" w:color="7F7F7F"/>
+              <w:left w:val="nil"/>
+              <w:bottom w:val="single" w:sz="6" w:space="0" w:color="7F7F7F"/>
+              <w:right w:val="nil"/>
+            </w:tcBorders>
+            <w:shd w:val="clear" w:color="auto" w:fill="auto"/>
+            <w:hideMark/>
+          </w:tcPr>
+          <w:p>
+            <w:pPr>
+              <w:tabs>
+                <w:tab w:val="left" w:pos="915"/>
+              </w:tabs>
+              <w:spacing w:after="0" w:afterAutospacing="1" w:line="240" w:lineRule="auto"/>
+              <w:ind w:firstLine="708"/>
+              <w:textAlignment w:val="baseline"/>
+              <w:rPr>
+                <w:rFonts w:ascii="Agency FB" w:eastAsia="Times New Roman" w:hAnsi="Agency FB" w:cstheme="minorHAnsi"/>
+                <w:sz w:val="22"/>
+                <w:szCs w:val="24"/>
+                <w:lang w:eastAsia="tr-TR"/>
+              </w:rPr>
+            </w:pPr>
+            <w:r>
+              <w:rPr>
+                <w:rFonts w:ascii="Agency FB" w:eastAsia="Times New Roman" w:hAnsi="Agency FB" w:cstheme="minorHAnsi"/>
+                <w:sz w:val="22"/>
+                <w:szCs w:val="24"/>
+                <w:lang w:eastAsia="tr-TR"/>
+              </w:rPr>
+              <w:t>Admin</w:t>
+            </w:r>
+            <w:r>
+              <w:rPr>
+                <w:rFonts w:ascii="Agency FB" w:eastAsia="Times New Roman" w:hAnsi="Agency FB" w:cstheme="minorHAnsi"/>
+                <w:sz w:val="22"/>
+                <w:szCs w:val="24"/>
+                <w:lang w:eastAsia="tr-TR"/>
+              </w:rPr>
+              <w:t xml:space="preserve"> </w:t>
+            </w:r>
+          </w:p>
+        </w:tc>
+      </w:tr>
+      <w:tr>
+        <w:trPr>
+          <w:trHeight w:val="1260"/>
+        </w:trPr>
+        <w:tc>
+          <w:tcPr>
+            <w:tcW w:w="2127" w:type="dxa"/>
+            <w:tcBorders>
+              <w:top w:val="single" w:sz="6" w:space="0" w:color="7F7F7F"/>
+              <w:left w:val="nil"/>
+              <w:bottom w:val="single" w:sz="6" w:space="0" w:color="7F7F7F"/>
+              <w:right w:val="nil"/>
+            </w:tcBorders>
+            <w:shd w:val="clear" w:color="auto" w:fill="auto"/>
+            <w:hideMark/>
+          </w:tcPr>
+          <w:p>
+            <w:pPr>
+              <w:spacing w:after="0" w:afterAutospacing="1" w:line="240" w:lineRule="auto"/>
+              <w:textAlignment w:val="baseline"/>
+              <w:rPr>
+                <w:rFonts w:ascii="Agency FB" w:eastAsia="Times New Roman" w:hAnsi="Agency FB" w:cs="Times New Roman"/>
+                <w:sz w:val="32"/>
+                <w:szCs w:val="24"/>
+                <w:lang w:eastAsia="tr-TR"/>
+              </w:rPr>
+            </w:pPr>
+            <w:r>
+              <w:rPr>
+                <w:rFonts w:ascii="Agency FB" w:eastAsia="Times New Roman" w:hAnsi="Agency FB" w:cs="Calibri Light"/>
+                <w:i/>
+                <w:iCs/>
+                <w:sz w:val="22"/>
+                <w:szCs w:val="18"/>
+                <w:lang w:eastAsia="tr-TR"/>
+              </w:rPr>
+              <w:t>Flow of events</w:t>
+            </w:r>
+            <w:r>
+              <w:rPr>
+                <w:rFonts w:ascii="Agency FB" w:eastAsia="Times New Roman" w:hAnsi="Agency FB" w:cs="Calibri Light"/>
+                <w:sz w:val="22"/>
+                <w:szCs w:val="18"/>
+                <w:lang w:eastAsia="tr-TR"/>
+              </w:rPr>
+              <w:t> </w:t>
+            </w:r>
+          </w:p>
+        </w:tc>
+        <w:tc>
+          <w:tcPr>
+            <w:tcW w:w="6348" w:type="dxa"/>
+            <w:tcBorders>
+              <w:top w:val="single" w:sz="6" w:space="0" w:color="7F7F7F"/>
+              <w:left w:val="nil"/>
+              <w:bottom w:val="single" w:sz="6" w:space="0" w:color="7F7F7F"/>
+              <w:right w:val="nil"/>
+            </w:tcBorders>
+            <w:shd w:val="clear" w:color="auto" w:fill="auto"/>
+            <w:hideMark/>
+          </w:tcPr>
+          <w:p>
+            <w:pPr>
+              <w:pStyle w:val="ListeParagraf"/>
+              <w:numPr>
+                <w:ilvl w:val="0"/>
+                <w:numId w:val="15"/>
+              </w:numPr>
+              <w:spacing w:after="0" w:afterAutospacing="1" w:line="240" w:lineRule="auto"/>
+              <w:jc w:val="left"/>
+              <w:textAlignment w:val="baseline"/>
+              <w:rPr>
+                <w:rFonts w:ascii="Agency FB" w:eastAsia="Times New Roman" w:hAnsi="Agency FB" w:cs="Calibri"/>
+                <w:sz w:val="22"/>
+                <w:szCs w:val="18"/>
+                <w:lang w:eastAsia="tr-TR"/>
+              </w:rPr>
+            </w:pPr>
+            <w:r>
+              <w:rPr>
+                <w:rFonts w:ascii="Agency FB" w:eastAsia="Times New Roman" w:hAnsi="Agency FB" w:cs="Calibri"/>
+                <w:sz w:val="22"/>
+                <w:szCs w:val="18"/>
+                <w:lang w:eastAsia="tr-TR"/>
+              </w:rPr>
+              <w:t>Admin</w:t>
+            </w:r>
+            <w:r>
+              <w:rPr>
+                <w:rFonts w:ascii="Agency FB" w:eastAsia="Times New Roman" w:hAnsi="Agency FB" w:cs="Calibri"/>
+                <w:sz w:val="22"/>
+                <w:szCs w:val="18"/>
+                <w:lang w:eastAsia="tr-TR"/>
+              </w:rPr>
+              <w:t xml:space="preserve"> opens up the </w:t>
+            </w:r>
+            <w:r>
+              <w:rPr>
+                <w:rFonts w:ascii="Agency FB" w:eastAsia="Times New Roman" w:hAnsi="Agency FB" w:cs="Calibri"/>
+                <w:sz w:val="22"/>
+                <w:szCs w:val="18"/>
+                <w:lang w:eastAsia="tr-TR"/>
+              </w:rPr>
+              <w:t>SURVEY4ALL.</w:t>
+            </w:r>
+          </w:p>
+          <w:p>
+            <w:pPr>
+              <w:pStyle w:val="ListeParagraf"/>
+              <w:numPr>
+                <w:ilvl w:val="0"/>
+                <w:numId w:val="15"/>
+              </w:numPr>
+              <w:spacing w:after="0" w:afterAutospacing="1" w:line="240" w:lineRule="auto"/>
+              <w:jc w:val="left"/>
+              <w:textAlignment w:val="baseline"/>
+              <w:rPr>
+                <w:rFonts w:ascii="Agency FB" w:eastAsia="Times New Roman" w:hAnsi="Agency FB" w:cs="Calibri"/>
+                <w:sz w:val="22"/>
+                <w:szCs w:val="18"/>
+                <w:lang w:eastAsia="tr-TR"/>
+              </w:rPr>
+            </w:pPr>
+            <w:proofErr w:type="gramStart"/>
+            <w:r>
+              <w:rPr>
+                <w:rFonts w:ascii="Agency FB" w:eastAsia="Times New Roman" w:hAnsi="Agency FB" w:cs="Calibri"/>
+                <w:sz w:val="22"/>
+                <w:szCs w:val="18"/>
+                <w:lang w:eastAsia="tr-TR"/>
+              </w:rPr>
+              <w:t xml:space="preserve">Admin </w:t>
+            </w:r>
+            <w:r>
+              <w:rPr>
+                <w:rFonts w:ascii="Agency FB" w:eastAsia="Times New Roman" w:hAnsi="Agency FB" w:cs="Calibri"/>
+                <w:sz w:val="22"/>
+                <w:szCs w:val="18"/>
+                <w:lang w:eastAsia="tr-TR"/>
+              </w:rPr>
+              <w:t xml:space="preserve"> clicks</w:t>
+            </w:r>
+            <w:proofErr w:type="gramEnd"/>
+            <w:r>
+              <w:rPr>
+                <w:rFonts w:ascii="Agency FB" w:eastAsia="Times New Roman" w:hAnsi="Agency FB" w:cs="Calibri"/>
+                <w:sz w:val="22"/>
+                <w:szCs w:val="18"/>
+                <w:lang w:eastAsia="tr-TR"/>
+              </w:rPr>
+              <w:t xml:space="preserve"> on the </w:t>
+            </w:r>
+            <w:r>
+              <w:rPr>
+                <w:rFonts w:ascii="Agency FB" w:eastAsia="Times New Roman" w:hAnsi="Agency FB" w:cs="Calibri"/>
+                <w:sz w:val="22"/>
+                <w:szCs w:val="18"/>
+                <w:lang w:eastAsia="tr-TR"/>
+              </w:rPr>
+              <w:t>control-panel</w:t>
+            </w:r>
+            <w:r>
+              <w:rPr>
+                <w:rFonts w:ascii="Agency FB" w:eastAsia="Times New Roman" w:hAnsi="Agency FB" w:cs="Calibri"/>
+                <w:sz w:val="22"/>
+                <w:szCs w:val="18"/>
+                <w:lang w:eastAsia="tr-TR"/>
+              </w:rPr>
+              <w:t xml:space="preserve"> button and e page opens up by the </w:t>
+            </w:r>
+            <w:r>
+              <w:rPr>
+                <w:rFonts w:ascii="Agency FB" w:eastAsia="Times New Roman" w:hAnsi="Agency FB" w:cs="Calibri"/>
+                <w:sz w:val="22"/>
+                <w:szCs w:val="18"/>
+                <w:lang w:eastAsia="tr-TR"/>
+              </w:rPr>
+              <w:t>SURVEY4ALL</w:t>
+            </w:r>
+            <w:r>
+              <w:rPr>
+                <w:rFonts w:ascii="Agency FB" w:eastAsia="Times New Roman" w:hAnsi="Agency FB" w:cs="Calibri"/>
+                <w:sz w:val="22"/>
+                <w:szCs w:val="18"/>
+                <w:lang w:eastAsia="tr-TR"/>
+              </w:rPr>
+              <w:t>.</w:t>
+            </w:r>
+          </w:p>
+          <w:p>
+            <w:pPr>
+              <w:pStyle w:val="ListeParagraf"/>
+              <w:numPr>
+                <w:ilvl w:val="0"/>
+                <w:numId w:val="15"/>
+              </w:numPr>
+              <w:spacing w:after="0" w:afterAutospacing="1" w:line="240" w:lineRule="auto"/>
+              <w:jc w:val="left"/>
+              <w:textAlignment w:val="baseline"/>
+              <w:rPr>
+                <w:rFonts w:ascii="Agency FB" w:eastAsia="Times New Roman" w:hAnsi="Agency FB" w:cs="Calibri"/>
+                <w:sz w:val="22"/>
+                <w:szCs w:val="18"/>
+                <w:lang w:eastAsia="tr-TR"/>
+              </w:rPr>
+            </w:pPr>
+            <w:r>
+              <w:rPr>
+                <w:rFonts w:ascii="Agency FB" w:eastAsia="Times New Roman" w:hAnsi="Agency FB" w:cs="Calibri"/>
+                <w:sz w:val="22"/>
+                <w:szCs w:val="18"/>
+                <w:lang w:eastAsia="tr-TR"/>
+              </w:rPr>
+              <w:t>Admin</w:t>
+            </w:r>
+            <w:r>
+              <w:rPr>
+                <w:rFonts w:ascii="Agency FB" w:eastAsia="Times New Roman" w:hAnsi="Agency FB" w:cs="Calibri"/>
+                <w:sz w:val="22"/>
+                <w:szCs w:val="18"/>
+                <w:lang w:eastAsia="tr-TR"/>
+              </w:rPr>
+              <w:t xml:space="preserve"> user clicks on the </w:t>
+            </w:r>
+            <w:r>
+              <w:rPr>
+                <w:rFonts w:ascii="Agency FB" w:eastAsia="Times New Roman" w:hAnsi="Agency FB" w:cs="Calibri"/>
+                <w:sz w:val="22"/>
+                <w:szCs w:val="18"/>
+                <w:lang w:eastAsia="tr-TR"/>
+              </w:rPr>
+              <w:t>Manage Surveys</w:t>
+            </w:r>
+            <w:r>
+              <w:rPr>
+                <w:rFonts w:ascii="Agency FB" w:eastAsia="Times New Roman" w:hAnsi="Agency FB" w:cs="Calibri"/>
+                <w:sz w:val="22"/>
+                <w:szCs w:val="18"/>
+                <w:lang w:eastAsia="tr-TR"/>
+              </w:rPr>
+              <w:t xml:space="preserve"> tab on the profile page and the </w:t>
+            </w:r>
+            <w:r>
+              <w:rPr>
+                <w:rFonts w:ascii="Agency FB" w:eastAsia="Times New Roman" w:hAnsi="Agency FB" w:cs="Calibri"/>
+                <w:sz w:val="22"/>
+                <w:szCs w:val="18"/>
+                <w:lang w:eastAsia="tr-TR"/>
+              </w:rPr>
+              <w:t>All</w:t>
+            </w:r>
+            <w:r>
+              <w:rPr>
+                <w:rFonts w:ascii="Agency FB" w:eastAsia="Times New Roman" w:hAnsi="Agency FB" w:cs="Calibri"/>
+                <w:sz w:val="22"/>
+                <w:szCs w:val="18"/>
+                <w:lang w:eastAsia="tr-TR"/>
+              </w:rPr>
+              <w:t xml:space="preserve"> </w:t>
+            </w:r>
+            <w:proofErr w:type="gramStart"/>
+            <w:r>
+              <w:rPr>
+                <w:rFonts w:ascii="Agency FB" w:eastAsia="Times New Roman" w:hAnsi="Agency FB" w:cs="Calibri"/>
+                <w:sz w:val="22"/>
+                <w:szCs w:val="18"/>
+                <w:lang w:eastAsia="tr-TR"/>
+              </w:rPr>
+              <w:t>surveys  tab</w:t>
+            </w:r>
+            <w:proofErr w:type="gramEnd"/>
+            <w:r>
+              <w:rPr>
+                <w:rFonts w:ascii="Agency FB" w:eastAsia="Times New Roman" w:hAnsi="Agency FB" w:cs="Calibri"/>
+                <w:sz w:val="22"/>
+                <w:szCs w:val="18"/>
+                <w:lang w:eastAsia="tr-TR"/>
+              </w:rPr>
+              <w:t xml:space="preserve"> opens up..</w:t>
+            </w:r>
+          </w:p>
+          <w:p>
+            <w:pPr>
+              <w:pStyle w:val="ListeParagraf"/>
+              <w:numPr>
+                <w:ilvl w:val="0"/>
+                <w:numId w:val="15"/>
+              </w:numPr>
+              <w:spacing w:after="0" w:afterAutospacing="1" w:line="240" w:lineRule="auto"/>
+              <w:jc w:val="left"/>
+              <w:textAlignment w:val="baseline"/>
+              <w:rPr>
+                <w:rFonts w:ascii="Agency FB" w:eastAsia="Times New Roman" w:hAnsi="Agency FB" w:cs="Calibri"/>
+                <w:sz w:val="22"/>
+                <w:szCs w:val="18"/>
+                <w:lang w:eastAsia="tr-TR"/>
+              </w:rPr>
+            </w:pPr>
+            <w:r>
+              <w:rPr>
+                <w:rFonts w:ascii="Agency FB" w:eastAsia="Times New Roman" w:hAnsi="Agency FB" w:cs="Calibri"/>
+                <w:sz w:val="22"/>
+                <w:szCs w:val="18"/>
+                <w:lang w:eastAsia="tr-TR"/>
+              </w:rPr>
+              <w:t>Admin</w:t>
+            </w:r>
+            <w:r>
+              <w:rPr>
+                <w:rFonts w:ascii="Agency FB" w:eastAsia="Times New Roman" w:hAnsi="Agency FB" w:cs="Calibri"/>
+                <w:sz w:val="22"/>
+                <w:szCs w:val="18"/>
+                <w:lang w:eastAsia="tr-TR"/>
+              </w:rPr>
+              <w:t xml:space="preserve"> clicks on the delete button of selected survey.</w:t>
+            </w:r>
+          </w:p>
+          <w:p>
+            <w:pPr>
+              <w:pStyle w:val="ListeParagraf"/>
+              <w:numPr>
+                <w:ilvl w:val="0"/>
+                <w:numId w:val="15"/>
+              </w:numPr>
+              <w:spacing w:after="0" w:afterAutospacing="1" w:line="240" w:lineRule="auto"/>
+              <w:jc w:val="left"/>
+              <w:textAlignment w:val="baseline"/>
+              <w:rPr>
+                <w:rFonts w:ascii="Agency FB" w:eastAsia="Times New Roman" w:hAnsi="Agency FB" w:cs="Calibri"/>
+                <w:sz w:val="22"/>
+                <w:szCs w:val="18"/>
+                <w:lang w:eastAsia="tr-TR"/>
+              </w:rPr>
+            </w:pPr>
+            <w:r>
+              <w:rPr>
+                <w:rFonts w:ascii="Agency FB" w:eastAsia="Times New Roman" w:hAnsi="Agency FB" w:cs="Calibri"/>
+                <w:sz w:val="22"/>
+                <w:szCs w:val="18"/>
+                <w:lang w:eastAsia="tr-TR"/>
+              </w:rPr>
+              <w:t>SURVEY4ALL</w:t>
+            </w:r>
+            <w:r>
+              <w:rPr>
+                <w:rFonts w:ascii="Agency FB" w:eastAsia="Times New Roman" w:hAnsi="Agency FB" w:cs="Calibri"/>
+                <w:sz w:val="22"/>
+                <w:szCs w:val="18"/>
+                <w:lang w:eastAsia="tr-TR"/>
+              </w:rPr>
+              <w:t xml:space="preserve"> opens a shows a notification panel to give ask that if </w:t>
+            </w:r>
+            <w:r>
+              <w:rPr>
+                <w:rFonts w:ascii="Agency FB" w:eastAsia="Times New Roman" w:hAnsi="Agency FB" w:cs="Calibri"/>
+                <w:sz w:val="22"/>
+                <w:szCs w:val="18"/>
+                <w:lang w:eastAsia="tr-TR"/>
+              </w:rPr>
+              <w:t>Admin</w:t>
+            </w:r>
+            <w:r>
+              <w:rPr>
+                <w:rFonts w:ascii="Agency FB" w:eastAsia="Times New Roman" w:hAnsi="Agency FB" w:cs="Calibri"/>
+                <w:sz w:val="22"/>
+                <w:szCs w:val="18"/>
+                <w:lang w:eastAsia="tr-TR"/>
+              </w:rPr>
+              <w:t xml:space="preserve"> really want to delete the </w:t>
+            </w:r>
+            <w:proofErr w:type="gramStart"/>
+            <w:r>
+              <w:rPr>
+                <w:rFonts w:ascii="Agency FB" w:eastAsia="Times New Roman" w:hAnsi="Agency FB" w:cs="Calibri"/>
+                <w:sz w:val="22"/>
+                <w:szCs w:val="18"/>
+                <w:lang w:eastAsia="tr-TR"/>
+              </w:rPr>
+              <w:t>survey..</w:t>
+            </w:r>
+            <w:proofErr w:type="gramEnd"/>
+            <w:r>
+              <w:rPr>
+                <w:rFonts w:ascii="Agency FB" w:eastAsia="Times New Roman" w:hAnsi="Agency FB" w:cs="Calibri"/>
+                <w:sz w:val="22"/>
+                <w:szCs w:val="18"/>
+                <w:lang w:eastAsia="tr-TR"/>
+              </w:rPr>
+              <w:t xml:space="preserve"> </w:t>
+            </w:r>
+            <w:r>
+              <w:rPr>
+                <w:rFonts w:ascii="Agency FB" w:eastAsia="Times New Roman" w:hAnsi="Agency FB" w:cs="Calibri"/>
+                <w:sz w:val="22"/>
+                <w:szCs w:val="18"/>
+                <w:lang w:eastAsia="tr-TR"/>
+              </w:rPr>
+              <w:t>[Decline]</w:t>
+            </w:r>
+          </w:p>
+          <w:p>
+            <w:pPr>
+              <w:pStyle w:val="ListeParagraf"/>
+              <w:numPr>
+                <w:ilvl w:val="0"/>
+                <w:numId w:val="15"/>
+              </w:numPr>
+              <w:spacing w:after="0" w:afterAutospacing="1" w:line="240" w:lineRule="auto"/>
+              <w:jc w:val="left"/>
+              <w:textAlignment w:val="baseline"/>
+              <w:rPr>
+                <w:rFonts w:ascii="Agency FB" w:eastAsia="Times New Roman" w:hAnsi="Agency FB" w:cs="Calibri"/>
+                <w:sz w:val="22"/>
+                <w:szCs w:val="18"/>
+                <w:lang w:eastAsia="tr-TR"/>
+              </w:rPr>
+            </w:pPr>
+            <w:r>
+              <w:rPr>
+                <w:rFonts w:ascii="Agency FB" w:eastAsia="Times New Roman" w:hAnsi="Agency FB" w:cs="Calibri"/>
+                <w:sz w:val="22"/>
+                <w:szCs w:val="18"/>
+                <w:lang w:eastAsia="tr-TR"/>
+              </w:rPr>
+              <w:t xml:space="preserve">Admin </w:t>
+            </w:r>
+            <w:r>
+              <w:rPr>
+                <w:rFonts w:ascii="Agency FB" w:eastAsia="Times New Roman" w:hAnsi="Agency FB" w:cs="Calibri"/>
+                <w:sz w:val="22"/>
+                <w:szCs w:val="18"/>
+                <w:lang w:eastAsia="tr-TR"/>
+              </w:rPr>
+              <w:t xml:space="preserve"> clicks “Yes” to </w:t>
+            </w:r>
+            <w:r>
+              <w:rPr>
+                <w:rFonts w:ascii="Agency FB" w:eastAsia="Times New Roman" w:hAnsi="Agency FB" w:cs="Calibri"/>
+                <w:sz w:val="22"/>
+                <w:szCs w:val="18"/>
+                <w:lang w:eastAsia="tr-TR"/>
+              </w:rPr>
+              <w:t>delete</w:t>
+            </w:r>
+            <w:r>
+              <w:rPr>
+                <w:rFonts w:ascii="Agency FB" w:eastAsia="Times New Roman" w:hAnsi="Agency FB" w:cs="Calibri"/>
+                <w:sz w:val="22"/>
+                <w:szCs w:val="18"/>
+                <w:lang w:eastAsia="tr-TR"/>
+              </w:rPr>
+              <w:t xml:space="preserve"> the survey</w:t>
+            </w:r>
+          </w:p>
+        </w:tc>
+        <w:bookmarkStart w:id="0" w:name="_GoBack"/>
+        <w:bookmarkEnd w:id="0"/>
+      </w:tr>
+      <w:tr>
+        <w:tc>
+          <w:tcPr>
+            <w:tcW w:w="2127" w:type="dxa"/>
+            <w:tcBorders>
+              <w:top w:val="single" w:sz="6" w:space="0" w:color="7F7F7F"/>
+              <w:left w:val="nil"/>
+              <w:bottom w:val="single" w:sz="6" w:space="0" w:color="7F7F7F"/>
+              <w:right w:val="nil"/>
+            </w:tcBorders>
+            <w:shd w:val="clear" w:color="auto" w:fill="auto"/>
+            <w:hideMark/>
+          </w:tcPr>
+          <w:p>
+            <w:pPr>
+              <w:spacing w:after="0" w:afterAutospacing="1" w:line="240" w:lineRule="auto"/>
+              <w:textAlignment w:val="baseline"/>
+              <w:rPr>
+                <w:rFonts w:ascii="Agency FB" w:eastAsia="Times New Roman" w:hAnsi="Agency FB" w:cs="Times New Roman"/>
+                <w:sz w:val="32"/>
+                <w:szCs w:val="24"/>
+                <w:lang w:eastAsia="tr-TR"/>
+              </w:rPr>
+            </w:pPr>
+            <w:r>
+              <w:rPr>
+                <w:rFonts w:ascii="Agency FB" w:eastAsia="Times New Roman" w:hAnsi="Agency FB" w:cs="Calibri Light"/>
+                <w:i/>
+                <w:iCs/>
+                <w:sz w:val="22"/>
+                <w:szCs w:val="18"/>
+                <w:lang w:eastAsia="tr-TR"/>
+              </w:rPr>
+              <w:t>Entry condition</w:t>
+            </w:r>
+            <w:r>
+              <w:rPr>
+                <w:rFonts w:ascii="Agency FB" w:eastAsia="Times New Roman" w:hAnsi="Agency FB" w:cs="Calibri Light"/>
+                <w:sz w:val="22"/>
+                <w:szCs w:val="18"/>
+                <w:lang w:eastAsia="tr-TR"/>
+              </w:rPr>
+              <w:t> </w:t>
+            </w:r>
+          </w:p>
+        </w:tc>
+        <w:tc>
+          <w:tcPr>
+            <w:tcW w:w="6348" w:type="dxa"/>
+            <w:tcBorders>
+              <w:top w:val="single" w:sz="6" w:space="0" w:color="7F7F7F"/>
+              <w:left w:val="nil"/>
+              <w:bottom w:val="single" w:sz="6" w:space="0" w:color="7F7F7F"/>
+              <w:right w:val="nil"/>
+            </w:tcBorders>
+            <w:shd w:val="clear" w:color="auto" w:fill="auto"/>
+            <w:hideMark/>
+          </w:tcPr>
+          <w:p>
+            <w:pPr>
+              <w:numPr>
+                <w:ilvl w:val="0"/>
+                <w:numId w:val="1"/>
+              </w:numPr>
+              <w:spacing w:after="0" w:afterAutospacing="1" w:line="240" w:lineRule="auto"/>
+              <w:ind w:left="360" w:firstLine="0"/>
+              <w:contextualSpacing w:val="0"/>
+              <w:jc w:val="left"/>
+              <w:textAlignment w:val="baseline"/>
+              <w:rPr>
+                <w:rFonts w:ascii="Agency FB" w:eastAsia="Times New Roman" w:hAnsi="Agency FB" w:cs="Calibri"/>
+                <w:sz w:val="22"/>
+                <w:szCs w:val="18"/>
+                <w:lang w:eastAsia="tr-TR"/>
+              </w:rPr>
+            </w:pPr>
+            <w:r>
+              <w:rPr>
+                <w:rFonts w:ascii="Agency FB" w:eastAsia="Times New Roman" w:hAnsi="Agency FB" w:cs="Calibri"/>
+                <w:sz w:val="22"/>
+                <w:szCs w:val="18"/>
+                <w:lang w:eastAsia="tr-TR"/>
+              </w:rPr>
+              <w:t> </w:t>
+            </w:r>
+            <w:r>
+              <w:rPr>
+                <w:rFonts w:ascii="Agency FB" w:eastAsia="Times New Roman" w:hAnsi="Agency FB" w:cstheme="minorHAnsi"/>
+                <w:sz w:val="22"/>
+                <w:szCs w:val="24"/>
+                <w:lang w:eastAsia="tr-TR"/>
+              </w:rPr>
+              <w:t>Admin</w:t>
+            </w:r>
+            <w:r>
+              <w:rPr>
+                <w:rFonts w:ascii="Agency FB" w:eastAsia="Times New Roman" w:hAnsi="Agency FB" w:cstheme="minorHAnsi"/>
+                <w:sz w:val="22"/>
+                <w:szCs w:val="24"/>
+                <w:lang w:eastAsia="tr-TR"/>
+              </w:rPr>
+              <w:t xml:space="preserve"> </w:t>
+            </w:r>
+            <w:r>
+              <w:rPr>
+                <w:rFonts w:ascii="Agency FB" w:eastAsia="Times New Roman" w:hAnsi="Agency FB" w:cs="Calibri"/>
+                <w:sz w:val="22"/>
+                <w:szCs w:val="18"/>
+                <w:lang w:eastAsia="tr-TR"/>
+              </w:rPr>
+              <w:t>must be logged in.</w:t>
+            </w:r>
+          </w:p>
+        </w:tc>
+      </w:tr>
+      <w:tr>
+        <w:tc>
+          <w:tcPr>
+            <w:tcW w:w="2127" w:type="dxa"/>
+            <w:tcBorders>
+              <w:top w:val="single" w:sz="6" w:space="0" w:color="7F7F7F"/>
+              <w:left w:val="nil"/>
+              <w:bottom w:val="single" w:sz="6" w:space="0" w:color="7F7F7F"/>
+              <w:right w:val="nil"/>
+            </w:tcBorders>
+            <w:shd w:val="clear" w:color="auto" w:fill="auto"/>
+            <w:hideMark/>
+          </w:tcPr>
+          <w:p>
+            <w:pPr>
+              <w:spacing w:after="0" w:afterAutospacing="1" w:line="240" w:lineRule="auto"/>
+              <w:textAlignment w:val="baseline"/>
+              <w:rPr>
+                <w:rFonts w:ascii="Agency FB" w:eastAsia="Times New Roman" w:hAnsi="Agency FB" w:cs="Times New Roman"/>
+                <w:sz w:val="32"/>
+                <w:szCs w:val="24"/>
+                <w:lang w:eastAsia="tr-TR"/>
+              </w:rPr>
+            </w:pPr>
+            <w:r>
+              <w:rPr>
+                <w:rFonts w:ascii="Agency FB" w:eastAsia="Times New Roman" w:hAnsi="Agency FB" w:cs="Calibri Light"/>
+                <w:i/>
+                <w:iCs/>
+                <w:sz w:val="22"/>
+                <w:szCs w:val="18"/>
+                <w:lang w:eastAsia="tr-TR"/>
+              </w:rPr>
+              <w:t>Exit condition</w:t>
+            </w:r>
+            <w:r>
+              <w:rPr>
+                <w:rFonts w:ascii="Agency FB" w:eastAsia="Times New Roman" w:hAnsi="Agency FB" w:cs="Calibri Light"/>
+                <w:sz w:val="22"/>
+                <w:szCs w:val="18"/>
+                <w:lang w:eastAsia="tr-TR"/>
+              </w:rPr>
+              <w:t> </w:t>
+            </w:r>
+          </w:p>
+        </w:tc>
+        <w:tc>
+          <w:tcPr>
+            <w:tcW w:w="6348" w:type="dxa"/>
+            <w:tcBorders>
+              <w:top w:val="single" w:sz="6" w:space="0" w:color="7F7F7F"/>
+              <w:left w:val="nil"/>
+              <w:bottom w:val="single" w:sz="6" w:space="0" w:color="7F7F7F"/>
+              <w:right w:val="nil"/>
+            </w:tcBorders>
+            <w:shd w:val="clear" w:color="auto" w:fill="auto"/>
+            <w:hideMark/>
+          </w:tcPr>
+          <w:p>
+            <w:pPr>
+              <w:numPr>
+                <w:ilvl w:val="0"/>
+                <w:numId w:val="2"/>
+              </w:numPr>
+              <w:spacing w:after="0" w:afterAutospacing="1" w:line="240" w:lineRule="auto"/>
+              <w:ind w:left="360" w:firstLine="0"/>
+              <w:contextualSpacing w:val="0"/>
+              <w:jc w:val="left"/>
+              <w:textAlignment w:val="baseline"/>
+              <w:rPr>
+                <w:rFonts w:ascii="Agency FB" w:eastAsia="Times New Roman" w:hAnsi="Agency FB" w:cs="Calibri"/>
+                <w:sz w:val="22"/>
+                <w:szCs w:val="18"/>
+                <w:lang w:eastAsia="tr-TR"/>
+              </w:rPr>
+            </w:pPr>
+            <w:r>
+              <w:rPr>
+                <w:rFonts w:ascii="Agency FB" w:eastAsia="Times New Roman" w:hAnsi="Agency FB" w:cs="Calibri"/>
+                <w:sz w:val="22"/>
+                <w:szCs w:val="18"/>
+                <w:lang w:eastAsia="tr-TR"/>
+              </w:rPr>
+              <w:t> </w:t>
+            </w:r>
+            <w:r>
+              <w:rPr>
+                <w:rFonts w:ascii="Agency FB" w:eastAsia="Times New Roman" w:hAnsi="Agency FB" w:cstheme="minorHAnsi"/>
+                <w:sz w:val="22"/>
+                <w:szCs w:val="24"/>
+                <w:lang w:eastAsia="tr-TR"/>
+              </w:rPr>
+              <w:t>Admin</w:t>
+            </w:r>
+            <w:r>
+              <w:rPr>
+                <w:rFonts w:ascii="Agency FB" w:eastAsia="Times New Roman" w:hAnsi="Agency FB" w:cstheme="minorHAnsi"/>
+                <w:sz w:val="22"/>
+                <w:szCs w:val="24"/>
+                <w:lang w:eastAsia="tr-TR"/>
+              </w:rPr>
+              <w:t xml:space="preserve"> </w:t>
+            </w:r>
+            <w:r>
+              <w:rPr>
+                <w:rFonts w:ascii="Agency FB" w:eastAsia="Times New Roman" w:hAnsi="Agency FB" w:cs="Calibri"/>
+                <w:sz w:val="22"/>
+                <w:szCs w:val="18"/>
+                <w:lang w:eastAsia="tr-TR"/>
+              </w:rPr>
+              <w:t xml:space="preserve"> </w:t>
+            </w:r>
+            <w:proofErr w:type="spellStart"/>
+            <w:r>
+              <w:rPr>
+                <w:rFonts w:ascii="Agency FB" w:eastAsia="Times New Roman" w:hAnsi="Agency FB" w:cs="Calibri"/>
+                <w:sz w:val="22"/>
+                <w:szCs w:val="18"/>
+                <w:lang w:eastAsia="tr-TR"/>
+              </w:rPr>
+              <w:t>succefully</w:t>
+            </w:r>
+            <w:proofErr w:type="spellEnd"/>
+            <w:r>
+              <w:rPr>
+                <w:rFonts w:ascii="Agency FB" w:eastAsia="Times New Roman" w:hAnsi="Agency FB" w:cs="Calibri"/>
+                <w:sz w:val="22"/>
+                <w:szCs w:val="18"/>
+                <w:lang w:eastAsia="tr-TR"/>
+              </w:rPr>
+              <w:t xml:space="preserve"> deleted the survey.</w:t>
+            </w:r>
+          </w:p>
+        </w:tc>
+      </w:tr>
+      <w:tr>
+        <w:tc>
+          <w:tcPr>
+            <w:tcW w:w="2127" w:type="dxa"/>
+            <w:tcBorders>
+              <w:top w:val="single" w:sz="6" w:space="0" w:color="7F7F7F"/>
+              <w:left w:val="nil"/>
+              <w:bottom w:val="single" w:sz="18" w:space="0" w:color="auto"/>
+              <w:right w:val="nil"/>
+            </w:tcBorders>
+            <w:shd w:val="clear" w:color="auto" w:fill="auto"/>
+            <w:hideMark/>
+          </w:tcPr>
+          <w:p>
+            <w:pPr>
+              <w:spacing w:after="0" w:afterAutospacing="1" w:line="240" w:lineRule="auto"/>
+              <w:textAlignment w:val="baseline"/>
+              <w:rPr>
+                <w:rFonts w:ascii="Agency FB" w:eastAsia="Times New Roman" w:hAnsi="Agency FB" w:cs="Times New Roman"/>
+                <w:sz w:val="32"/>
+                <w:szCs w:val="24"/>
+                <w:lang w:eastAsia="tr-TR"/>
+              </w:rPr>
+            </w:pPr>
+            <w:r>
+              <w:rPr>
+                <w:rFonts w:ascii="Agency FB" w:eastAsia="Times New Roman" w:hAnsi="Agency FB" w:cs="Calibri Light"/>
+                <w:i/>
+                <w:iCs/>
+                <w:sz w:val="22"/>
+                <w:szCs w:val="18"/>
+                <w:lang w:eastAsia="tr-TR"/>
+              </w:rPr>
+              <w:t>Exceptional Cases</w:t>
+            </w:r>
+            <w:r>
+              <w:rPr>
+                <w:rFonts w:ascii="Agency FB" w:eastAsia="Times New Roman" w:hAnsi="Agency FB" w:cs="Calibri Light"/>
+                <w:sz w:val="22"/>
+                <w:szCs w:val="18"/>
+                <w:lang w:eastAsia="tr-TR"/>
+              </w:rPr>
+              <w:t> </w:t>
+            </w:r>
+          </w:p>
+        </w:tc>
+        <w:tc>
+          <w:tcPr>
+            <w:tcW w:w="6348" w:type="dxa"/>
+            <w:tcBorders>
+              <w:top w:val="single" w:sz="6" w:space="0" w:color="7F7F7F"/>
+              <w:left w:val="nil"/>
+              <w:bottom w:val="single" w:sz="18" w:space="0" w:color="auto"/>
+              <w:right w:val="nil"/>
+            </w:tcBorders>
+            <w:shd w:val="clear" w:color="auto" w:fill="auto"/>
+            <w:hideMark/>
+          </w:tcPr>
+          <w:p>
+            <w:pPr>
+              <w:numPr>
+                <w:ilvl w:val="0"/>
+                <w:numId w:val="3"/>
+              </w:numPr>
+              <w:spacing w:after="0" w:afterAutospacing="1" w:line="240" w:lineRule="auto"/>
+              <w:ind w:left="360" w:firstLine="0"/>
+              <w:contextualSpacing w:val="0"/>
+              <w:jc w:val="left"/>
+              <w:textAlignment w:val="baseline"/>
+              <w:rPr>
+                <w:rFonts w:ascii="Agency FB" w:eastAsia="Times New Roman" w:hAnsi="Agency FB" w:cs="Calibri"/>
+                <w:sz w:val="22"/>
+                <w:szCs w:val="18"/>
+                <w:lang w:eastAsia="tr-TR"/>
+              </w:rPr>
+            </w:pPr>
+            <w:r>
+              <w:rPr>
+                <w:rFonts w:ascii="Agency FB" w:eastAsia="Times New Roman" w:hAnsi="Agency FB" w:cs="Calibri"/>
+                <w:sz w:val="22"/>
+                <w:szCs w:val="18"/>
+                <w:lang w:eastAsia="tr-TR"/>
+              </w:rPr>
+              <w:t>[Decline]:</w:t>
+            </w:r>
+            <w:r>
+              <w:rPr>
+                <w:rFonts w:ascii="Agency FB" w:eastAsia="Times New Roman" w:hAnsi="Agency FB" w:cs="Calibri"/>
+                <w:sz w:val="22"/>
+                <w:szCs w:val="18"/>
+                <w:lang w:eastAsia="tr-TR"/>
+              </w:rPr>
+              <w:t>Admin</w:t>
+            </w:r>
+            <w:r>
+              <w:rPr>
+                <w:rFonts w:ascii="Agency FB" w:eastAsia="Times New Roman" w:hAnsi="Agency FB" w:cs="Calibri"/>
+                <w:sz w:val="22"/>
+                <w:szCs w:val="18"/>
+                <w:lang w:eastAsia="tr-TR"/>
+              </w:rPr>
+              <w:t xml:space="preserve"> after initiated the process clicks “No” and after that </w:t>
+            </w:r>
+            <w:r>
+              <w:rPr>
+                <w:rFonts w:ascii="Agency FB" w:eastAsia="Times New Roman" w:hAnsi="Agency FB" w:cs="Calibri"/>
+                <w:sz w:val="22"/>
+                <w:szCs w:val="18"/>
+                <w:lang w:eastAsia="tr-TR"/>
+              </w:rPr>
+              <w:t>SURVEY4ALL</w:t>
+            </w:r>
+            <w:r>
+              <w:rPr>
+                <w:rFonts w:ascii="Agency FB" w:eastAsia="Times New Roman" w:hAnsi="Agency FB" w:cs="Calibri"/>
+                <w:sz w:val="22"/>
+                <w:szCs w:val="18"/>
+                <w:lang w:eastAsia="tr-TR"/>
+              </w:rPr>
+              <w:t xml:space="preserve"> will show a message that gives a feedback about the cancelation.</w:t>
             </w:r>
           </w:p>
         </w:tc>
@@ -4927,7 +6317,7 @@
   <w:abstractNum w:abstractNumId="3" w15:restartNumberingAfterBreak="0">
     <w:nsid w:val="29D768D3"/>
     <w:multiLevelType w:val="hybridMultilevel"/>
-    <w:tmpl w:val="7E32A474"/>
+    <w:tmpl w:val="5226EAA8"/>
     <w:lvl w:ilvl="0" w:tplc="041F000F">
       <w:start w:val="1"/>
       <w:numFmt w:val="decimal"/>
@@ -5468,6 +6858,92 @@
     </w:lvl>
   </w:abstractNum>
   <w:abstractNum w:abstractNumId="9" w15:restartNumberingAfterBreak="0">
+    <w:nsid w:val="4E931C53"/>
+    <w:multiLevelType w:val="hybridMultilevel"/>
+    <w:tmpl w:val="80ACC0A0"/>
+    <w:lvl w:ilvl="0" w:tplc="041F000F">
+      <w:start w:val="1"/>
+      <w:numFmt w:val="decimal"/>
+      <w:lvlText w:val="%1."/>
+      <w:lvlJc w:val="left"/>
+      <w:pPr>
+        <w:ind w:left="1440" w:hanging="360"/>
+      </w:pPr>
+    </w:lvl>
+    <w:lvl w:ilvl="1" w:tplc="041F0019" w:tentative="1">
+      <w:start w:val="1"/>
+      <w:numFmt w:val="lowerLetter"/>
+      <w:lvlText w:val="%2."/>
+      <w:lvlJc w:val="left"/>
+      <w:pPr>
+        <w:ind w:left="2160" w:hanging="360"/>
+      </w:pPr>
+    </w:lvl>
+    <w:lvl w:ilvl="2" w:tplc="041F001B" w:tentative="1">
+      <w:start w:val="1"/>
+      <w:numFmt w:val="lowerRoman"/>
+      <w:lvlText w:val="%3."/>
+      <w:lvlJc w:val="right"/>
+      <w:pPr>
+        <w:ind w:left="2880" w:hanging="180"/>
+      </w:pPr>
+    </w:lvl>
+    <w:lvl w:ilvl="3" w:tplc="041F000F" w:tentative="1">
+      <w:start w:val="1"/>
+      <w:numFmt w:val="decimal"/>
+      <w:lvlText w:val="%4."/>
+      <w:lvlJc w:val="left"/>
+      <w:pPr>
+        <w:ind w:left="3600" w:hanging="360"/>
+      </w:pPr>
+    </w:lvl>
+    <w:lvl w:ilvl="4" w:tplc="041F0019" w:tentative="1">
+      <w:start w:val="1"/>
+      <w:numFmt w:val="lowerLetter"/>
+      <w:lvlText w:val="%5."/>
+      <w:lvlJc w:val="left"/>
+      <w:pPr>
+        <w:ind w:left="4320" w:hanging="360"/>
+      </w:pPr>
+    </w:lvl>
+    <w:lvl w:ilvl="5" w:tplc="041F001B" w:tentative="1">
+      <w:start w:val="1"/>
+      <w:numFmt w:val="lowerRoman"/>
+      <w:lvlText w:val="%6."/>
+      <w:lvlJc w:val="right"/>
+      <w:pPr>
+        <w:ind w:left="5040" w:hanging="180"/>
+      </w:pPr>
+    </w:lvl>
+    <w:lvl w:ilvl="6" w:tplc="041F000F" w:tentative="1">
+      <w:start w:val="1"/>
+      <w:numFmt w:val="decimal"/>
+      <w:lvlText w:val="%7."/>
+      <w:lvlJc w:val="left"/>
+      <w:pPr>
+        <w:ind w:left="5760" w:hanging="360"/>
+      </w:pPr>
+    </w:lvl>
+    <w:lvl w:ilvl="7" w:tplc="041F0019" w:tentative="1">
+      <w:start w:val="1"/>
+      <w:numFmt w:val="lowerLetter"/>
+      <w:lvlText w:val="%8."/>
+      <w:lvlJc w:val="left"/>
+      <w:pPr>
+        <w:ind w:left="6480" w:hanging="360"/>
+      </w:pPr>
+    </w:lvl>
+    <w:lvl w:ilvl="8" w:tplc="041F001B" w:tentative="1">
+      <w:start w:val="1"/>
+      <w:numFmt w:val="lowerRoman"/>
+      <w:lvlText w:val="%9."/>
+      <w:lvlJc w:val="right"/>
+      <w:pPr>
+        <w:ind w:left="7200" w:hanging="180"/>
+      </w:pPr>
+    </w:lvl>
+  </w:abstractNum>
+  <w:abstractNum w:abstractNumId="10" w15:restartNumberingAfterBreak="0">
     <w:nsid w:val="5A2C04F1"/>
     <w:multiLevelType w:val="multilevel"/>
     <w:tmpl w:val="9C4CBCE8"/>
@@ -5612,7 +7088,93 @@
       </w:rPr>
     </w:lvl>
   </w:abstractNum>
-  <w:abstractNum w:abstractNumId="10" w15:restartNumberingAfterBreak="0">
+  <w:abstractNum w:abstractNumId="11" w15:restartNumberingAfterBreak="0">
+    <w:nsid w:val="5E8262DC"/>
+    <w:multiLevelType w:val="hybridMultilevel"/>
+    <w:tmpl w:val="5226EAA8"/>
+    <w:lvl w:ilvl="0" w:tplc="041F000F">
+      <w:start w:val="1"/>
+      <w:numFmt w:val="decimal"/>
+      <w:lvlText w:val="%1."/>
+      <w:lvlJc w:val="left"/>
+      <w:pPr>
+        <w:ind w:left="1440" w:hanging="360"/>
+      </w:pPr>
+    </w:lvl>
+    <w:lvl w:ilvl="1" w:tplc="041F0019" w:tentative="1">
+      <w:start w:val="1"/>
+      <w:numFmt w:val="lowerLetter"/>
+      <w:lvlText w:val="%2."/>
+      <w:lvlJc w:val="left"/>
+      <w:pPr>
+        <w:ind w:left="2160" w:hanging="360"/>
+      </w:pPr>
+    </w:lvl>
+    <w:lvl w:ilvl="2" w:tplc="041F001B" w:tentative="1">
+      <w:start w:val="1"/>
+      <w:numFmt w:val="lowerRoman"/>
+      <w:lvlText w:val="%3."/>
+      <w:lvlJc w:val="right"/>
+      <w:pPr>
+        <w:ind w:left="2880" w:hanging="180"/>
+      </w:pPr>
+    </w:lvl>
+    <w:lvl w:ilvl="3" w:tplc="041F000F" w:tentative="1">
+      <w:start w:val="1"/>
+      <w:numFmt w:val="decimal"/>
+      <w:lvlText w:val="%4."/>
+      <w:lvlJc w:val="left"/>
+      <w:pPr>
+        <w:ind w:left="3600" w:hanging="360"/>
+      </w:pPr>
+    </w:lvl>
+    <w:lvl w:ilvl="4" w:tplc="041F0019" w:tentative="1">
+      <w:start w:val="1"/>
+      <w:numFmt w:val="lowerLetter"/>
+      <w:lvlText w:val="%5."/>
+      <w:lvlJc w:val="left"/>
+      <w:pPr>
+        <w:ind w:left="4320" w:hanging="360"/>
+      </w:pPr>
+    </w:lvl>
+    <w:lvl w:ilvl="5" w:tplc="041F001B" w:tentative="1">
+      <w:start w:val="1"/>
+      <w:numFmt w:val="lowerRoman"/>
+      <w:lvlText w:val="%6."/>
+      <w:lvlJc w:val="right"/>
+      <w:pPr>
+        <w:ind w:left="5040" w:hanging="180"/>
+      </w:pPr>
+    </w:lvl>
+    <w:lvl w:ilvl="6" w:tplc="041F000F" w:tentative="1">
+      <w:start w:val="1"/>
+      <w:numFmt w:val="decimal"/>
+      <w:lvlText w:val="%7."/>
+      <w:lvlJc w:val="left"/>
+      <w:pPr>
+        <w:ind w:left="5760" w:hanging="360"/>
+      </w:pPr>
+    </w:lvl>
+    <w:lvl w:ilvl="7" w:tplc="041F0019" w:tentative="1">
+      <w:start w:val="1"/>
+      <w:numFmt w:val="lowerLetter"/>
+      <w:lvlText w:val="%8."/>
+      <w:lvlJc w:val="left"/>
+      <w:pPr>
+        <w:ind w:left="6480" w:hanging="360"/>
+      </w:pPr>
+    </w:lvl>
+    <w:lvl w:ilvl="8" w:tplc="041F001B" w:tentative="1">
+      <w:start w:val="1"/>
+      <w:numFmt w:val="lowerRoman"/>
+      <w:lvlText w:val="%9."/>
+      <w:lvlJc w:val="right"/>
+      <w:pPr>
+        <w:ind w:left="7200" w:hanging="180"/>
+      </w:pPr>
+    </w:lvl>
+  </w:abstractNum>
+  <w:abstractNum w:abstractNumId="12" w15:restartNumberingAfterBreak="0">
     <w:nsid w:val="5EB92DE0"/>
     <w:multiLevelType w:val="hybridMultilevel"/>
     <w:tmpl w:val="5E16E67C"/>
@@ -5698,7 +7260,7 @@
       </w:pPr>
     </w:lvl>
   </w:abstractNum>
-  <w:abstractNum w:abstractNumId="11" w15:restartNumberingAfterBreak="0">
+  <w:abstractNum w:abstractNumId="13" w15:restartNumberingAfterBreak="0">
     <w:nsid w:val="76AC029A"/>
     <w:multiLevelType w:val="hybridMultilevel"/>
     <w:tmpl w:val="0E40EE64"/>
@@ -5784,7 +7346,7 @@
       </w:pPr>
     </w:lvl>
   </w:abstractNum>
-  <w:abstractNum w:abstractNumId="12" w15:restartNumberingAfterBreak="0">
+  <w:abstractNum w:abstractNumId="14" w15:restartNumberingAfterBreak="0">
     <w:nsid w:val="7A6C5B73"/>
     <w:multiLevelType w:val="multilevel"/>
     <w:tmpl w:val="39722AA4"/>
@@ -5937,22 +7499,22 @@
     <w:abstractNumId w:val="1"/>
   </w:num>
   <w:num w:numId="2">
-    <w:abstractNumId w:val="9"/>
+    <w:abstractNumId w:val="10"/>
   </w:num>
   <w:num w:numId="3">
-    <w:abstractNumId w:val="12"/>
+    <w:abstractNumId w:val="14"/>
   </w:num>
   <w:num w:numId="4">
     <w:abstractNumId w:val="7"/>
   </w:num>
   <w:num w:numId="5">
-    <w:abstractNumId w:val="11"/>
+    <w:abstractNumId w:val="13"/>
   </w:num>
   <w:num w:numId="6">
     <w:abstractNumId w:val="0"/>
   </w:num>
   <w:num w:numId="7">
-    <w:abstractNumId w:val="10"/>
+    <w:abstractNumId w:val="12"/>
   </w:num>
   <w:num w:numId="8">
     <w:abstractNumId w:val="2"/>
@@ -5971,6 +7533,12 @@
   </w:num>
   <w:num w:numId="13">
     <w:abstractNumId w:val="3"/>
+  </w:num>
+  <w:num w:numId="14">
+    <w:abstractNumId w:val="9"/>
+  </w:num>
+  <w:num w:numId="15">
+    <w:abstractNumId w:val="11"/>
   </w:num>
 </w:numbering>
 </file>

</xml_diff>

<commit_message>
Glossary added, some spelling errors fixed!
</commit_message>
<xml_diff>
--- a/Use Cases/Berkay/Use-cases.docx
+++ b/Use Cases/Berkay/Use-cases.docx
@@ -1,17 +1,7 @@
 
 <file path=word/document.xml><?xml version="1.0" encoding="utf-8"?>
-<w:document xmlns:wpc="http://schemas.microsoft.com/office/word/2010/wordprocessingCanvas" xmlns:cx="http://schemas.microsoft.com/office/drawing/2014/chartex" xmlns:mc="http://schemas.openxmlformats.org/markup-compatibility/2006" xmlns:o="urn:schemas-microsoft-com:office:office" xmlns:r="http://schemas.openxmlformats.org/officeDocument/2006/relationships" xmlns:m="http://schemas.openxmlformats.org/officeDocument/2006/math" xmlns:v="urn:schemas-microsoft-com:vml" xmlns:wp14="http://schemas.microsoft.com/office/word/2010/wordprocessingDrawing" xmlns:wp="http://schemas.openxmlformats.org/drawingml/2006/wordprocessingDrawing" xmlns:w10="urn:schemas-microsoft-com:office:word" xmlns:w="http://schemas.openxmlformats.org/wordprocessingml/2006/main" xmlns:w14="http://schemas.microsoft.com/office/word/2010/wordml" xmlns:w15="http://schemas.microsoft.com/office/word/2012/wordml" xmlns:w16se="http://schemas.microsoft.com/office/word/2015/wordml/symex" xmlns:wpg="http://schemas.microsoft.com/office/word/2010/wordprocessingGroup" xmlns:wpi="http://schemas.microsoft.com/office/word/2010/wordprocessingInk" xmlns:wne="http://schemas.microsoft.com/office/word/2006/wordml" xmlns:wps="http://schemas.microsoft.com/office/word/2010/wordprocessingShape" mc:Ignorable="w14 w15 w16se wp14">
+<w:document xmlns:wpc="http://schemas.microsoft.com/office/word/2010/wordprocessingCanvas" xmlns:mc="http://schemas.openxmlformats.org/markup-compatibility/2006" xmlns:o="urn:schemas-microsoft-com:office:office" xmlns:r="http://schemas.openxmlformats.org/officeDocument/2006/relationships" xmlns:m="http://schemas.openxmlformats.org/officeDocument/2006/math" xmlns:v="urn:schemas-microsoft-com:vml" xmlns:wp14="http://schemas.microsoft.com/office/word/2010/wordprocessingDrawing" xmlns:wp="http://schemas.openxmlformats.org/drawingml/2006/wordprocessingDrawing" xmlns:w10="urn:schemas-microsoft-com:office:word" xmlns:w="http://schemas.openxmlformats.org/wordprocessingml/2006/main" xmlns:w14="http://schemas.microsoft.com/office/word/2010/wordml" xmlns:w15="http://schemas.microsoft.com/office/word/2012/wordml" xmlns:wpg="http://schemas.microsoft.com/office/word/2010/wordprocessingGroup" xmlns:wpi="http://schemas.microsoft.com/office/word/2010/wordprocessingInk" xmlns:wne="http://schemas.microsoft.com/office/word/2006/wordml" xmlns:wps="http://schemas.microsoft.com/office/word/2010/wordprocessingShape" mc:Ignorable="w14 w15 wp14">
   <w:body>
-    <w:p>
-      <w:pPr>
-        <w:ind w:firstLine="0"/>
-        <w:rPr>
-          <w:rFonts w:ascii="Agency FB" w:hAnsi="Agency FB"/>
-          <w:b/>
-          <w:sz w:val="32"/>
-        </w:rPr>
-      </w:pPr>
-    </w:p>
     <w:p>
       <w:pPr>
         <w:ind w:firstLine="0"/>
@@ -328,7 +318,7 @@
           </w:tcPr>
           <w:p>
             <w:pPr>
-              <w:pStyle w:val="ListeParagraf"/>
+              <w:pStyle w:val="ListParagraph"/>
               <w:numPr>
                 <w:ilvl w:val="0"/>
                 <w:numId w:val="4"/>
@@ -373,7 +363,7 @@
           </w:p>
           <w:p>
             <w:pPr>
-              <w:pStyle w:val="ListeParagraf"/>
+              <w:pStyle w:val="ListParagraph"/>
               <w:numPr>
                 <w:ilvl w:val="0"/>
                 <w:numId w:val="4"/>
@@ -438,7 +428,7 @@
           </w:p>
           <w:p>
             <w:pPr>
-              <w:pStyle w:val="ListeParagraf"/>
+              <w:pStyle w:val="ListParagraph"/>
               <w:numPr>
                 <w:ilvl w:val="0"/>
                 <w:numId w:val="4"/>
@@ -485,7 +475,7 @@
           </w:p>
           <w:p>
             <w:pPr>
-              <w:pStyle w:val="ListeParagraf"/>
+              <w:pStyle w:val="ListParagraph"/>
               <w:numPr>
                 <w:ilvl w:val="0"/>
                 <w:numId w:val="4"/>
@@ -1269,7 +1259,7 @@
           </w:tcPr>
           <w:p>
             <w:pPr>
-              <w:pStyle w:val="ListeParagraf"/>
+              <w:pStyle w:val="ListParagraph"/>
               <w:numPr>
                 <w:ilvl w:val="0"/>
                 <w:numId w:val="6"/>
@@ -1323,7 +1313,7 @@
           </w:p>
           <w:p>
             <w:pPr>
-              <w:pStyle w:val="ListeParagraf"/>
+              <w:pStyle w:val="ListParagraph"/>
               <w:numPr>
                 <w:ilvl w:val="0"/>
                 <w:numId w:val="6"/>
@@ -1415,7 +1405,7 @@
           </w:p>
           <w:p>
             <w:pPr>
-              <w:pStyle w:val="ListeParagraf"/>
+              <w:pStyle w:val="ListParagraph"/>
               <w:numPr>
                 <w:ilvl w:val="0"/>
                 <w:numId w:val="6"/>
@@ -1437,12 +1427,13 @@
                 <w:szCs w:val="18"/>
                 <w:lang w:eastAsia="tr-TR"/>
               </w:rPr>
+              <w:lastRenderedPageBreak/>
               <w:t>Registered user clicks on the Favorites tab on the profile page and the favorites tab opens up in the profile page.</w:t>
             </w:r>
           </w:p>
           <w:p>
             <w:pPr>
-              <w:pStyle w:val="ListeParagraf"/>
+              <w:pStyle w:val="ListParagraph"/>
               <w:numPr>
                 <w:ilvl w:val="0"/>
                 <w:numId w:val="6"/>
@@ -1513,32 +1504,12 @@
                 <w:szCs w:val="18"/>
                 <w:lang w:eastAsia="tr-TR"/>
               </w:rPr>
-              <w:t xml:space="preserve"> by the registered </w:t>
-            </w:r>
-            <w:proofErr w:type="gramStart"/>
-            <w:r>
-              <w:rPr>
-                <w:rFonts w:ascii="Agency FB" w:eastAsia="Times New Roman" w:hAnsi="Agency FB" w:cs="Calibri"/>
-                <w:sz w:val="22"/>
-                <w:szCs w:val="18"/>
-                <w:lang w:eastAsia="tr-TR"/>
-              </w:rPr>
-              <w:t>user.</w:t>
-            </w:r>
-            <w:r>
-              <w:rPr>
-                <w:rFonts w:ascii="Agency FB" w:eastAsia="Times New Roman" w:hAnsi="Agency FB" w:cs="Calibri"/>
-                <w:sz w:val="22"/>
-                <w:szCs w:val="18"/>
-                <w:lang w:eastAsia="tr-TR"/>
-              </w:rPr>
-              <w:t>.</w:t>
-            </w:r>
-            <w:proofErr w:type="gramEnd"/>
-          </w:p>
-          <w:p>
-            <w:pPr>
-              <w:pStyle w:val="ListeParagraf"/>
+              <w:t xml:space="preserve"> by the registered user.</w:t>
+            </w:r>
+          </w:p>
+          <w:p>
+            <w:pPr>
+              <w:pStyle w:val="ListParagraph"/>
               <w:numPr>
                 <w:ilvl w:val="0"/>
                 <w:numId w:val="6"/>
@@ -1645,6 +1616,7 @@
                 <w:szCs w:val="18"/>
                 <w:lang w:eastAsia="tr-TR"/>
               </w:rPr>
+              <w:lastRenderedPageBreak/>
               <w:t>Entry condition</w:t>
             </w:r>
             <w:r>
@@ -1897,7 +1869,7 @@
           </w:tcPr>
           <w:p>
             <w:pPr>
-              <w:pStyle w:val="ListeParagraf"/>
+              <w:pStyle w:val="ListParagraph"/>
               <w:numPr>
                 <w:ilvl w:val="0"/>
                 <w:numId w:val="10"/>
@@ -1969,7 +1941,6 @@
           <w:b/>
           <w:sz w:val="32"/>
         </w:rPr>
-        <w:lastRenderedPageBreak/>
         <w:t>Delete</w:t>
       </w:r>
       <w:r>
@@ -2277,7 +2248,7 @@
           </w:tcPr>
           <w:p>
             <w:pPr>
-              <w:pStyle w:val="ListeParagraf"/>
+              <w:pStyle w:val="ListParagraph"/>
               <w:numPr>
                 <w:ilvl w:val="0"/>
                 <w:numId w:val="9"/>
@@ -2331,7 +2302,7 @@
           </w:p>
           <w:p>
             <w:pPr>
-              <w:pStyle w:val="ListeParagraf"/>
+              <w:pStyle w:val="ListParagraph"/>
               <w:numPr>
                 <w:ilvl w:val="0"/>
                 <w:numId w:val="9"/>
@@ -2346,25 +2317,41 @@
                 <w:lang w:eastAsia="tr-TR"/>
               </w:rPr>
             </w:pPr>
-            <w:proofErr w:type="spellStart"/>
-            <w:r>
-              <w:rPr>
-                <w:rFonts w:ascii="Agency FB" w:eastAsia="Times New Roman" w:hAnsi="Agency FB" w:cs="Calibri"/>
-                <w:sz w:val="22"/>
-                <w:szCs w:val="18"/>
-                <w:lang w:eastAsia="tr-TR"/>
-              </w:rPr>
-              <w:t>Regsitered</w:t>
-            </w:r>
-            <w:proofErr w:type="spellEnd"/>
-            <w:r>
-              <w:rPr>
-                <w:rFonts w:ascii="Agency FB" w:eastAsia="Times New Roman" w:hAnsi="Agency FB" w:cs="Calibri"/>
-                <w:sz w:val="22"/>
-                <w:szCs w:val="18"/>
-                <w:lang w:eastAsia="tr-TR"/>
-              </w:rPr>
-              <w:t xml:space="preserve"> user clicks on the profile button and profile page opens up by the </w:t>
+            <w:r>
+              <w:rPr>
+                <w:rFonts w:ascii="Agency FB" w:eastAsia="Times New Roman" w:hAnsi="Agency FB" w:cs="Calibri"/>
+                <w:sz w:val="22"/>
+                <w:szCs w:val="18"/>
+                <w:lang w:eastAsia="tr-TR"/>
+              </w:rPr>
+              <w:t>Reg</w:t>
+            </w:r>
+            <w:r>
+              <w:rPr>
+                <w:rFonts w:ascii="Agency FB" w:eastAsia="Times New Roman" w:hAnsi="Agency FB" w:cs="Calibri"/>
+                <w:sz w:val="22"/>
+                <w:szCs w:val="18"/>
+                <w:lang w:eastAsia="tr-TR"/>
+              </w:rPr>
+              <w:t>i</w:t>
+            </w:r>
+            <w:r>
+              <w:rPr>
+                <w:rFonts w:ascii="Agency FB" w:eastAsia="Times New Roman" w:hAnsi="Agency FB" w:cs="Calibri"/>
+                <w:sz w:val="22"/>
+                <w:szCs w:val="18"/>
+                <w:lang w:eastAsia="tr-TR"/>
+              </w:rPr>
+              <w:t>s</w:t>
+            </w:r>
+            <w:r>
+              <w:rPr>
+                <w:rFonts w:ascii="Agency FB" w:eastAsia="Times New Roman" w:hAnsi="Agency FB" w:cs="Calibri"/>
+                <w:sz w:val="22"/>
+                <w:szCs w:val="18"/>
+                <w:lang w:eastAsia="tr-TR"/>
+              </w:rPr>
+              <w:t xml:space="preserve">tered user clicks on the profile button and profile page opens up by the </w:t>
             </w:r>
             <w:r>
               <w:rPr>
@@ -2387,7 +2374,7 @@
           </w:p>
           <w:p>
             <w:pPr>
-              <w:pStyle w:val="ListeParagraf"/>
+              <w:pStyle w:val="ListParagraph"/>
               <w:numPr>
                 <w:ilvl w:val="0"/>
                 <w:numId w:val="9"/>
@@ -2436,7 +2423,16 @@
                 <w:szCs w:val="18"/>
                 <w:lang w:eastAsia="tr-TR"/>
               </w:rPr>
-              <w:t xml:space="preserve">My </w:t>
+              <w:t>My surveys</w:t>
+            </w:r>
+            <w:r>
+              <w:rPr>
+                <w:rFonts w:ascii="Agency FB" w:eastAsia="Times New Roman" w:hAnsi="Agency FB" w:cs="Calibri"/>
+                <w:sz w:val="22"/>
+                <w:szCs w:val="18"/>
+                <w:lang w:eastAsia="tr-TR"/>
+              </w:rPr>
+              <w:t xml:space="preserve"> tab opens up</w:t>
             </w:r>
             <w:proofErr w:type="gramStart"/>
             <w:r>
@@ -2446,49 +2442,22 @@
                 <w:szCs w:val="18"/>
                 <w:lang w:eastAsia="tr-TR"/>
               </w:rPr>
-              <w:t xml:space="preserve">surveys </w:t>
-            </w:r>
-            <w:r>
-              <w:rPr>
-                <w:rFonts w:ascii="Agency FB" w:eastAsia="Times New Roman" w:hAnsi="Agency FB" w:cs="Calibri"/>
-                <w:sz w:val="22"/>
-                <w:szCs w:val="18"/>
-                <w:lang w:eastAsia="tr-TR"/>
-              </w:rPr>
-              <w:t xml:space="preserve"> tab</w:t>
+              <w:t>.</w:t>
+            </w:r>
+            <w:r>
+              <w:rPr>
+                <w:rFonts w:ascii="Agency FB" w:eastAsia="Times New Roman" w:hAnsi="Agency FB" w:cs="Calibri"/>
+                <w:sz w:val="22"/>
+                <w:szCs w:val="18"/>
+                <w:lang w:eastAsia="tr-TR"/>
+              </w:rPr>
+              <w:t>.</w:t>
             </w:r>
             <w:proofErr w:type="gramEnd"/>
-            <w:r>
-              <w:rPr>
-                <w:rFonts w:ascii="Agency FB" w:eastAsia="Times New Roman" w:hAnsi="Agency FB" w:cs="Calibri"/>
-                <w:sz w:val="22"/>
-                <w:szCs w:val="18"/>
-                <w:lang w:eastAsia="tr-TR"/>
-              </w:rPr>
-              <w:t xml:space="preserve"> opens up</w:t>
-            </w:r>
-            <w:r>
-              <w:rPr>
-                <w:rFonts w:ascii="Agency FB" w:eastAsia="Times New Roman" w:hAnsi="Agency FB" w:cs="Calibri"/>
-                <w:sz w:val="22"/>
-                <w:szCs w:val="18"/>
-                <w:lang w:eastAsia="tr-TR"/>
-              </w:rPr>
-              <w:t>.</w:t>
-            </w:r>
-            <w:r>
-              <w:rPr>
-                <w:rFonts w:ascii="Agency FB" w:eastAsia="Times New Roman" w:hAnsi="Agency FB" w:cs="Calibri"/>
-                <w:sz w:val="22"/>
-                <w:szCs w:val="18"/>
-                <w:lang w:eastAsia="tr-TR"/>
-              </w:rPr>
-              <w:t>.</w:t>
-            </w:r>
-          </w:p>
-          <w:p>
-            <w:pPr>
-              <w:pStyle w:val="ListeParagraf"/>
+          </w:p>
+          <w:p>
+            <w:pPr>
+              <w:pStyle w:val="ListParagraph"/>
               <w:numPr>
                 <w:ilvl w:val="0"/>
                 <w:numId w:val="9"/>
@@ -2542,7 +2511,7 @@
           </w:p>
           <w:p>
             <w:pPr>
-              <w:pStyle w:val="ListeParagraf"/>
+              <w:pStyle w:val="ListParagraph"/>
               <w:numPr>
                 <w:ilvl w:val="0"/>
                 <w:numId w:val="9"/>
@@ -2600,7 +2569,7 @@
                 <w:szCs w:val="18"/>
                 <w:lang w:eastAsia="tr-TR"/>
               </w:rPr>
-              <w:t xml:space="preserve"> the </w:t>
+              <w:t xml:space="preserve"> the survey</w:t>
             </w:r>
             <w:proofErr w:type="gramStart"/>
             <w:r>
@@ -2610,7 +2579,7 @@
                 <w:szCs w:val="18"/>
                 <w:lang w:eastAsia="tr-TR"/>
               </w:rPr>
-              <w:t>survey..</w:t>
+              <w:t>..</w:t>
             </w:r>
             <w:proofErr w:type="gramEnd"/>
             <w:r>
@@ -2625,7 +2594,7 @@
           </w:p>
           <w:p>
             <w:pPr>
-              <w:pStyle w:val="ListeParagraf"/>
+              <w:pStyle w:val="ListParagraph"/>
               <w:numPr>
                 <w:ilvl w:val="0"/>
                 <w:numId w:val="9"/>
@@ -2647,6 +2616,7 @@
                 <w:szCs w:val="18"/>
                 <w:lang w:eastAsia="tr-TR"/>
               </w:rPr>
+              <w:lastRenderedPageBreak/>
               <w:t xml:space="preserve">Registered User clicks “Yes” to </w:t>
             </w:r>
             <w:r>
@@ -2703,6 +2673,7 @@
                 <w:szCs w:val="18"/>
                 <w:lang w:eastAsia="tr-TR"/>
               </w:rPr>
+              <w:lastRenderedPageBreak/>
               <w:t>Entry condition</w:t>
             </w:r>
             <w:r>
@@ -2850,27 +2821,27 @@
                 <w:szCs w:val="18"/>
                 <w:lang w:eastAsia="tr-TR"/>
               </w:rPr>
-              <w:t xml:space="preserve">Registered User </w:t>
-            </w:r>
-            <w:proofErr w:type="spellStart"/>
-            <w:r>
-              <w:rPr>
-                <w:rFonts w:ascii="Agency FB" w:eastAsia="Times New Roman" w:hAnsi="Agency FB" w:cs="Calibri"/>
-                <w:sz w:val="22"/>
-                <w:szCs w:val="18"/>
-                <w:lang w:eastAsia="tr-TR"/>
-              </w:rPr>
-              <w:t>succefully</w:t>
-            </w:r>
-            <w:proofErr w:type="spellEnd"/>
-            <w:r>
-              <w:rPr>
-                <w:rFonts w:ascii="Agency FB" w:eastAsia="Times New Roman" w:hAnsi="Agency FB" w:cs="Calibri"/>
-                <w:sz w:val="22"/>
-                <w:szCs w:val="18"/>
-                <w:lang w:eastAsia="tr-TR"/>
-              </w:rPr>
-              <w:t xml:space="preserve"> </w:t>
+              <w:t>Registered User succe</w:t>
+            </w:r>
+            <w:r>
+              <w:rPr>
+                <w:rFonts w:ascii="Agency FB" w:eastAsia="Times New Roman" w:hAnsi="Agency FB" w:cs="Calibri"/>
+                <w:sz w:val="22"/>
+                <w:szCs w:val="18"/>
+                <w:lang w:eastAsia="tr-TR"/>
+              </w:rPr>
+              <w:t>ss</w:t>
+            </w:r>
+            <w:bookmarkStart w:id="0" w:name="_GoBack"/>
+            <w:bookmarkEnd w:id="0"/>
+            <w:r>
+              <w:rPr>
+                <w:rFonts w:ascii="Agency FB" w:eastAsia="Times New Roman" w:hAnsi="Agency FB" w:cs="Calibri"/>
+                <w:sz w:val="22"/>
+                <w:szCs w:val="18"/>
+                <w:lang w:eastAsia="tr-TR"/>
+              </w:rPr>
+              <w:t xml:space="preserve">fully </w:t>
             </w:r>
             <w:r>
               <w:rPr>
@@ -3306,7 +3277,7 @@
           </w:tcPr>
           <w:p>
             <w:pPr>
-              <w:pStyle w:val="ListeParagraf"/>
+              <w:pStyle w:val="ListParagraph"/>
               <w:numPr>
                 <w:ilvl w:val="0"/>
                 <w:numId w:val="12"/>
@@ -3360,7 +3331,7 @@
           </w:p>
           <w:p>
             <w:pPr>
-              <w:pStyle w:val="ListeParagraf"/>
+              <w:pStyle w:val="ListParagraph"/>
               <w:numPr>
                 <w:ilvl w:val="0"/>
                 <w:numId w:val="12"/>
@@ -3416,7 +3387,7 @@
           </w:p>
           <w:p>
             <w:pPr>
-              <w:pStyle w:val="ListeParagraf"/>
+              <w:pStyle w:val="ListParagraph"/>
               <w:numPr>
                 <w:ilvl w:val="0"/>
                 <w:numId w:val="12"/>
@@ -3463,7 +3434,7 @@
           </w:p>
           <w:p>
             <w:pPr>
-              <w:pStyle w:val="ListeParagraf"/>
+              <w:pStyle w:val="ListParagraph"/>
               <w:numPr>
                 <w:ilvl w:val="0"/>
                 <w:numId w:val="12"/>
@@ -3508,7 +3479,7 @@
           </w:p>
           <w:p>
             <w:pPr>
-              <w:pStyle w:val="ListeParagraf"/>
+              <w:pStyle w:val="ListParagraph"/>
               <w:numPr>
                 <w:ilvl w:val="0"/>
                 <w:numId w:val="12"/>
@@ -3544,7 +3515,7 @@
           </w:p>
           <w:p>
             <w:pPr>
-              <w:pStyle w:val="ListeParagraf"/>
+              <w:pStyle w:val="ListParagraph"/>
               <w:numPr>
                 <w:ilvl w:val="0"/>
                 <w:numId w:val="12"/>
@@ -3571,7 +3542,7 @@
           </w:p>
           <w:p>
             <w:pPr>
-              <w:pStyle w:val="ListeParagraf"/>
+              <w:pStyle w:val="ListParagraph"/>
               <w:numPr>
                 <w:ilvl w:val="0"/>
                 <w:numId w:val="12"/>
@@ -3616,7 +3587,7 @@
           </w:p>
           <w:p>
             <w:pPr>
-              <w:pStyle w:val="ListeParagraf"/>
+              <w:pStyle w:val="ListParagraph"/>
               <w:numPr>
                 <w:ilvl w:val="0"/>
                 <w:numId w:val="12"/>
@@ -3764,6 +3735,7 @@
                 <w:szCs w:val="18"/>
                 <w:lang w:eastAsia="tr-TR"/>
               </w:rPr>
+              <w:lastRenderedPageBreak/>
               <w:t>Exit condition</w:t>
             </w:r>
             <w:r>
@@ -3998,7 +3970,6 @@
           <w:b/>
           <w:sz w:val="32"/>
         </w:rPr>
-        <w:lastRenderedPageBreak/>
         <w:t>Check my Survey Statistics - Registered User</w:t>
       </w:r>
     </w:p>
@@ -4282,7 +4253,7 @@
           </w:tcPr>
           <w:p>
             <w:pPr>
-              <w:pStyle w:val="ListeParagraf"/>
+              <w:pStyle w:val="ListParagraph"/>
               <w:numPr>
                 <w:ilvl w:val="0"/>
                 <w:numId w:val="13"/>
@@ -4336,7 +4307,7 @@
           </w:p>
           <w:p>
             <w:pPr>
-              <w:pStyle w:val="ListeParagraf"/>
+              <w:pStyle w:val="ListParagraph"/>
               <w:numPr>
                 <w:ilvl w:val="0"/>
                 <w:numId w:val="13"/>
@@ -4383,7 +4354,7 @@
           </w:p>
           <w:p>
             <w:pPr>
-              <w:pStyle w:val="ListeParagraf"/>
+              <w:pStyle w:val="ListParagraph"/>
               <w:numPr>
                 <w:ilvl w:val="0"/>
                 <w:numId w:val="13"/>
@@ -4430,7 +4401,7 @@
           </w:p>
           <w:p>
             <w:pPr>
-              <w:pStyle w:val="ListeParagraf"/>
+              <w:pStyle w:val="ListParagraph"/>
               <w:numPr>
                 <w:ilvl w:val="0"/>
                 <w:numId w:val="13"/>
@@ -4475,7 +4446,7 @@
           </w:p>
           <w:p>
             <w:pPr>
-              <w:pStyle w:val="ListeParagraf"/>
+              <w:pStyle w:val="ListParagraph"/>
               <w:numPr>
                 <w:ilvl w:val="0"/>
                 <w:numId w:val="13"/>
@@ -4502,7 +4473,7 @@
           </w:p>
           <w:p>
             <w:pPr>
-              <w:pStyle w:val="ListeParagraf"/>
+              <w:pStyle w:val="ListParagraph"/>
               <w:numPr>
                 <w:ilvl w:val="0"/>
                 <w:numId w:val="13"/>
@@ -4832,9 +4803,7 @@
         </w:tc>
       </w:tr>
     </w:tbl>
-    <w:p>
-      <w:bookmarkStart w:id="0" w:name="_GoBack"/>
-    </w:p>
+    <w:p/>
     <w:p>
       <w:pPr>
         <w:ind w:firstLine="0"/>
@@ -5155,7 +5124,7 @@
           </w:tcPr>
           <w:p>
             <w:pPr>
-              <w:pStyle w:val="ListeParagraf"/>
+              <w:pStyle w:val="ListParagraph"/>
               <w:numPr>
                 <w:ilvl w:val="0"/>
                 <w:numId w:val="15"/>
@@ -5200,7 +5169,7 @@
           </w:p>
           <w:p>
             <w:pPr>
-              <w:pStyle w:val="ListeParagraf"/>
+              <w:pStyle w:val="ListParagraph"/>
               <w:numPr>
                 <w:ilvl w:val="0"/>
                 <w:numId w:val="15"/>
@@ -5292,7 +5261,7 @@
           </w:p>
           <w:p>
             <w:pPr>
-              <w:pStyle w:val="ListeParagraf"/>
+              <w:pStyle w:val="ListParagraph"/>
               <w:numPr>
                 <w:ilvl w:val="0"/>
                 <w:numId w:val="15"/>
@@ -5384,7 +5353,7 @@
           </w:p>
           <w:p>
             <w:pPr>
-              <w:pStyle w:val="ListeParagraf"/>
+              <w:pStyle w:val="ListParagraph"/>
               <w:numPr>
                 <w:ilvl w:val="0"/>
                 <w:numId w:val="15"/>
@@ -5420,7 +5389,7 @@
           </w:p>
           <w:p>
             <w:pPr>
-              <w:pStyle w:val="ListeParagraf"/>
+              <w:pStyle w:val="ListParagraph"/>
               <w:numPr>
                 <w:ilvl w:val="0"/>
                 <w:numId w:val="15"/>
@@ -5469,7 +5438,7 @@
                 <w:szCs w:val="18"/>
                 <w:lang w:eastAsia="tr-TR"/>
               </w:rPr>
-              <w:t xml:space="preserve"> really want to delete the </w:t>
+              <w:t xml:space="preserve"> really want to delete the survey</w:t>
             </w:r>
             <w:proofErr w:type="gramStart"/>
             <w:r>
@@ -5479,7 +5448,7 @@
                 <w:szCs w:val="18"/>
                 <w:lang w:eastAsia="tr-TR"/>
               </w:rPr>
-              <w:t>survey..</w:t>
+              <w:t>..</w:t>
             </w:r>
             <w:proofErr w:type="gramEnd"/>
             <w:r>
@@ -5494,7 +5463,7 @@
           </w:p>
           <w:p>
             <w:pPr>
-              <w:pStyle w:val="ListeParagraf"/>
+              <w:pStyle w:val="ListParagraph"/>
               <w:numPr>
                 <w:ilvl w:val="0"/>
                 <w:numId w:val="15"/>
@@ -5901,23 +5870,7 @@
           <w:b/>
           <w:sz w:val="32"/>
         </w:rPr>
-        <w:t xml:space="preserve">Check </w:t>
-      </w:r>
-      <w:r>
-        <w:rPr>
-          <w:rFonts w:ascii="Agency FB" w:hAnsi="Agency FB"/>
-          <w:b/>
-          <w:sz w:val="32"/>
-        </w:rPr>
-        <w:t>all</w:t>
-      </w:r>
-      <w:r>
-        <w:rPr>
-          <w:rFonts w:ascii="Agency FB" w:hAnsi="Agency FB"/>
-          <w:b/>
-          <w:sz w:val="32"/>
-        </w:rPr>
-        <w:t xml:space="preserve"> Survey Statistics - Registered User</w:t>
+        <w:t>Check all Survey Statistics - Registered User</w:t>
       </w:r>
     </w:p>
     <w:tbl>
@@ -6191,7 +6144,7 @@
           </w:tcPr>
           <w:p>
             <w:pPr>
-              <w:pStyle w:val="ListeParagraf"/>
+              <w:pStyle w:val="ListParagraph"/>
               <w:numPr>
                 <w:ilvl w:val="0"/>
                 <w:numId w:val="16"/>
@@ -6222,21 +6175,12 @@
                 <w:szCs w:val="18"/>
                 <w:lang w:eastAsia="tr-TR"/>
               </w:rPr>
-              <w:t xml:space="preserve"> </w:t>
-            </w:r>
-            <w:r>
-              <w:rPr>
-                <w:rFonts w:ascii="Agency FB" w:eastAsia="Times New Roman" w:hAnsi="Agency FB" w:cs="Calibri"/>
-                <w:sz w:val="22"/>
-                <w:szCs w:val="18"/>
-                <w:lang w:eastAsia="tr-TR"/>
-              </w:rPr>
-              <w:t>opens up the SURVEY4ALL on the browser and logs in.</w:t>
-            </w:r>
-          </w:p>
-          <w:p>
-            <w:pPr>
-              <w:pStyle w:val="ListeParagraf"/>
+              <w:t xml:space="preserve"> opens up the SURVEY4ALL on the browser and logs in.</w:t>
+            </w:r>
+          </w:p>
+          <w:p>
+            <w:pPr>
+              <w:pStyle w:val="ListParagraph"/>
               <w:numPr>
                 <w:ilvl w:val="0"/>
                 <w:numId w:val="16"/>
@@ -6287,16 +6231,7 @@
                 <w:szCs w:val="18"/>
                 <w:lang w:eastAsia="tr-TR"/>
               </w:rPr>
-              <w:t>control-panel</w:t>
-            </w:r>
-            <w:r>
-              <w:rPr>
-                <w:rFonts w:ascii="Agency FB" w:eastAsia="Times New Roman" w:hAnsi="Agency FB" w:cs="Calibri"/>
-                <w:sz w:val="22"/>
-                <w:szCs w:val="18"/>
-                <w:lang w:eastAsia="tr-TR"/>
-              </w:rPr>
-              <w:t xml:space="preserve"> button and panel</w:t>
+              <w:t>control-panel button and panel</w:t>
             </w:r>
             <w:r>
               <w:rPr>
@@ -6328,7 +6263,7 @@
           </w:p>
           <w:p>
             <w:pPr>
-              <w:pStyle w:val="ListeParagraf"/>
+              <w:pStyle w:val="ListParagraph"/>
               <w:numPr>
                 <w:ilvl w:val="0"/>
                 <w:numId w:val="16"/>
@@ -6350,6 +6285,7 @@
                 <w:szCs w:val="18"/>
                 <w:lang w:eastAsia="tr-TR"/>
               </w:rPr>
+              <w:lastRenderedPageBreak/>
               <w:t>Admin</w:t>
             </w:r>
             <w:r>
@@ -6420,7 +6356,7 @@
           </w:p>
           <w:p>
             <w:pPr>
-              <w:pStyle w:val="ListeParagraf"/>
+              <w:pStyle w:val="ListParagraph"/>
               <w:numPr>
                 <w:ilvl w:val="0"/>
                 <w:numId w:val="16"/>
@@ -6474,7 +6410,7 @@
           </w:p>
           <w:p>
             <w:pPr>
-              <w:pStyle w:val="ListeParagraf"/>
+              <w:pStyle w:val="ListParagraph"/>
               <w:numPr>
                 <w:ilvl w:val="0"/>
                 <w:numId w:val="16"/>
@@ -6496,7 +6432,6 @@
                 <w:szCs w:val="18"/>
                 <w:lang w:eastAsia="tr-TR"/>
               </w:rPr>
-              <w:lastRenderedPageBreak/>
               <w:t>Admin</w:t>
             </w:r>
             <w:r>
@@ -6511,7 +6446,7 @@
           </w:p>
           <w:p>
             <w:pPr>
-              <w:pStyle w:val="ListeParagraf"/>
+              <w:pStyle w:val="ListParagraph"/>
               <w:numPr>
                 <w:ilvl w:val="0"/>
                 <w:numId w:val="16"/>
@@ -6868,7 +6803,6 @@
           </w:p>
         </w:tc>
       </w:tr>
-      <w:bookmarkEnd w:id="0"/>
     </w:tbl>
     <w:p/>
     <w:sectPr>
@@ -6882,7 +6816,7 @@
 </file>
 
 <file path=word/numbering.xml><?xml version="1.0" encoding="utf-8"?>
-<w:numbering xmlns:wpc="http://schemas.microsoft.com/office/word/2010/wordprocessingCanvas" xmlns:cx="http://schemas.microsoft.com/office/drawing/2014/chartex" xmlns:mc="http://schemas.openxmlformats.org/markup-compatibility/2006" xmlns:o="urn:schemas-microsoft-com:office:office" xmlns:r="http://schemas.openxmlformats.org/officeDocument/2006/relationships" xmlns:m="http://schemas.openxmlformats.org/officeDocument/2006/math" xmlns:v="urn:schemas-microsoft-com:vml" xmlns:wp14="http://schemas.microsoft.com/office/word/2010/wordprocessingDrawing" xmlns:wp="http://schemas.openxmlformats.org/drawingml/2006/wordprocessingDrawing" xmlns:w10="urn:schemas-microsoft-com:office:word" xmlns:w="http://schemas.openxmlformats.org/wordprocessingml/2006/main" xmlns:w14="http://schemas.microsoft.com/office/word/2010/wordml" xmlns:w15="http://schemas.microsoft.com/office/word/2012/wordml" xmlns:w16se="http://schemas.microsoft.com/office/word/2015/wordml/symex" xmlns:wpg="http://schemas.microsoft.com/office/word/2010/wordprocessingGroup" xmlns:wpi="http://schemas.microsoft.com/office/word/2010/wordprocessingInk" xmlns:wne="http://schemas.microsoft.com/office/word/2006/wordml" xmlns:wps="http://schemas.microsoft.com/office/word/2010/wordprocessingShape" mc:Ignorable="w14 w15 w16se wp14">
+<w:numbering xmlns:wpc="http://schemas.microsoft.com/office/word/2010/wordprocessingCanvas" xmlns:mc="http://schemas.openxmlformats.org/markup-compatibility/2006" xmlns:o="urn:schemas-microsoft-com:office:office" xmlns:r="http://schemas.openxmlformats.org/officeDocument/2006/relationships" xmlns:m="http://schemas.openxmlformats.org/officeDocument/2006/math" xmlns:v="urn:schemas-microsoft-com:vml" xmlns:wp14="http://schemas.microsoft.com/office/word/2010/wordprocessingDrawing" xmlns:wp="http://schemas.openxmlformats.org/drawingml/2006/wordprocessingDrawing" xmlns:w10="urn:schemas-microsoft-com:office:word" xmlns:w="http://schemas.openxmlformats.org/wordprocessingml/2006/main" xmlns:w14="http://schemas.microsoft.com/office/word/2010/wordml" xmlns:w15="http://schemas.microsoft.com/office/word/2012/wordml" xmlns:wpg="http://schemas.microsoft.com/office/word/2010/wordprocessingGroup" xmlns:wpi="http://schemas.microsoft.com/office/word/2010/wordprocessingInk" xmlns:wne="http://schemas.microsoft.com/office/word/2006/wordml" xmlns:wps="http://schemas.microsoft.com/office/word/2010/wordprocessingShape" mc:Ignorable="w14 w15 wp14">
   <w:abstractNum w:abstractNumId="0" w15:restartNumberingAfterBreak="0">
     <w:nsid w:val="09F819D6"/>
     <w:multiLevelType w:val="hybridMultilevel"/>
@@ -8519,7 +8453,7 @@
 </file>
 
 <file path=word/styles.xml><?xml version="1.0" encoding="utf-8"?>
-<w:styles xmlns:mc="http://schemas.openxmlformats.org/markup-compatibility/2006" xmlns:r="http://schemas.openxmlformats.org/officeDocument/2006/relationships" xmlns:w="http://schemas.openxmlformats.org/wordprocessingml/2006/main" xmlns:w14="http://schemas.microsoft.com/office/word/2010/wordml" xmlns:w15="http://schemas.microsoft.com/office/word/2012/wordml" xmlns:w16se="http://schemas.microsoft.com/office/word/2015/wordml/symex" mc:Ignorable="w14 w15 w16se">
+<w:styles xmlns:mc="http://schemas.openxmlformats.org/markup-compatibility/2006" xmlns:r="http://schemas.openxmlformats.org/officeDocument/2006/relationships" xmlns:w="http://schemas.openxmlformats.org/wordprocessingml/2006/main" xmlns:w14="http://schemas.microsoft.com/office/word/2010/wordml" xmlns:w15="http://schemas.microsoft.com/office/word/2012/wordml" mc:Ignorable="w14 w15">
   <w:docDefaults>
     <w:rPrDefault>
       <w:rPr>
@@ -8924,13 +8858,13 @@
       <w:lang w:val="en-US"/>
     </w:rPr>
   </w:style>
-  <w:style w:type="character" w:default="1" w:styleId="VarsaylanParagrafYazTipi">
+  <w:style w:type="character" w:default="1" w:styleId="DefaultParagraphFont">
     <w:name w:val="Default Paragraph Font"/>
     <w:uiPriority w:val="1"/>
     <w:semiHidden/>
     <w:unhideWhenUsed/>
   </w:style>
-  <w:style w:type="table" w:default="1" w:styleId="NormalTablo">
+  <w:style w:type="table" w:default="1" w:styleId="TableNormal">
     <w:name w:val="Normal Table"/>
     <w:uiPriority w:val="99"/>
     <w:semiHidden/>
@@ -8945,13 +8879,13 @@
       </w:tblCellMar>
     </w:tblPr>
   </w:style>
-  <w:style w:type="numbering" w:default="1" w:styleId="ListeYok">
+  <w:style w:type="numbering" w:default="1" w:styleId="NoList">
     <w:name w:val="No List"/>
     <w:uiPriority w:val="99"/>
     <w:semiHidden/>
     <w:unhideWhenUsed/>
   </w:style>
-  <w:style w:type="paragraph" w:styleId="ListeParagraf">
+  <w:style w:type="paragraph" w:styleId="ListParagraph">
     <w:name w:val="List Paragraph"/>
     <w:basedOn w:val="Normal"/>
     <w:uiPriority w:val="34"/>

</xml_diff>